<commit_message>
added project report guide, usecasediagram and modified use case diagram
</commit_message>
<xml_diff>
--- a/MSc Work/MSC_Project/Project Report guide.docx
+++ b/MSc Work/MSC_Project/Project Report guide.docx
@@ -1311,15 +1311,7 @@
         <w:rPr>
           <w:rFonts w:asciiTheme="majorHAnsi" w:hAnsiTheme="majorHAnsi" w:cstheme="majorHAnsi"/>
         </w:rPr>
-        <w:t xml:space="preserve">This project is to create a web-based Result Computation System that would allow teachers submit students CA and Exam score, the system will compute the scores, generate a broadsheet and provide analysis of the results </w:t>
-      </w:r>
-      <w:bookmarkStart w:id="0" w:name="_GoBack"/>
-      <w:bookmarkEnd w:id="0"/>
-      <w:r>
-        <w:rPr>
-          <w:rFonts w:asciiTheme="majorHAnsi" w:hAnsiTheme="majorHAnsi" w:cstheme="majorHAnsi"/>
-        </w:rPr>
-        <w:t>on a semester basis. The students would be able to view their result through their profiles.</w:t>
+        <w:t>This project is to create a web-based Result Computation System that would allow teachers submit students CA and Exam score, the system will compute the scores, generate a broadsheet and provide analysis of the results on a semester basis. The students would be able to view their result through their profiles.</w:t>
       </w:r>
     </w:p>
     <w:p>
@@ -2276,47 +2268,7 @@
           <w:szCs w:val="20"/>
           <w:lang w:eastAsia="en-GB"/>
         </w:rPr>
-        <w:t>Finally I</w:t>
-      </w:r>
-      <w:r>
-        <w:rPr>
-          <w:rFonts w:ascii="inherit" w:eastAsia="Times New Roman" w:hAnsi="inherit" w:cs="Arial"/>
-          <w:color w:val="000000"/>
-          <w:sz w:val="20"/>
-          <w:szCs w:val="20"/>
-          <w:lang w:eastAsia="en-GB"/>
-        </w:rPr>
-        <w:t xml:space="preserve"> deci</w:t>
-      </w:r>
-      <w:r>
-        <w:rPr>
-          <w:rFonts w:ascii="inherit" w:eastAsia="Times New Roman" w:hAnsi="inherit" w:cs="Arial"/>
-          <w:color w:val="000000"/>
-          <w:sz w:val="20"/>
-          <w:szCs w:val="20"/>
-          <w:lang w:eastAsia="en-GB"/>
-        </w:rPr>
-        <w:t>ded</w:t>
-      </w:r>
-      <w:r>
-        <w:rPr>
-          <w:rFonts w:ascii="inherit" w:eastAsia="Times New Roman" w:hAnsi="inherit" w:cs="Arial"/>
-          <w:color w:val="000000"/>
-          <w:sz w:val="20"/>
-          <w:szCs w:val="20"/>
-          <w:lang w:eastAsia="en-GB"/>
-        </w:rPr>
-        <w:t xml:space="preserve"> to develop the proposed system </w:t>
-      </w:r>
-      <w:r>
-        <w:rPr>
-          <w:rFonts w:ascii="inherit" w:eastAsia="Times New Roman" w:hAnsi="inherit" w:cs="Arial"/>
-          <w:color w:val="000000"/>
-          <w:sz w:val="20"/>
-          <w:szCs w:val="20"/>
-          <w:lang w:eastAsia="en-GB"/>
-        </w:rPr>
-        <w:t>based on the problem statements stated above, leading to the requirement stated below.</w:t>
+        <w:t>Finally I decided to develop the proposed system based on the problem statements stated above, leading to the requirement stated below.</w:t>
       </w:r>
     </w:p>
     <w:p>
@@ -3300,6 +3252,2406 @@
       </w:r>
     </w:p>
     <w:p/>
+    <w:p/>
+    <w:p>
+      <w:r>
+        <w:t>Security</w:t>
+      </w:r>
+    </w:p>
+    <w:p>
+      <w:pPr>
+        <w:pStyle w:val="paragraph"/>
+        <w:shd w:val="clear" w:color="auto" w:fill="FFFFFF"/>
+        <w:spacing w:before="0" w:beforeAutospacing="0" w:after="0" w:afterAutospacing="0"/>
+        <w:textAlignment w:val="baseline"/>
+        <w:rPr>
+          <w:rFonts w:ascii="Segoe UI" w:hAnsi="Segoe UI" w:cs="Segoe UI"/>
+          <w:sz w:val="18"/>
+          <w:szCs w:val="18"/>
+        </w:rPr>
+      </w:pPr>
+      <w:r>
+        <w:rPr>
+          <w:rStyle w:val="normaltextrun"/>
+          <w:rFonts w:ascii="Arial" w:hAnsi="Arial" w:cs="Arial"/>
+          <w:color w:val="242729"/>
+          <w:sz w:val="23"/>
+          <w:szCs w:val="23"/>
+        </w:rPr>
+        <w:t>To prevent CSRF you'll want to validate a one-time token, </w:t>
+      </w:r>
+      <w:proofErr w:type="spellStart"/>
+      <w:r>
+        <w:rPr>
+          <w:rStyle w:val="spellingerror"/>
+          <w:rFonts w:ascii="Arial" w:hAnsi="Arial" w:cs="Arial"/>
+          <w:color w:val="242729"/>
+          <w:sz w:val="23"/>
+          <w:szCs w:val="23"/>
+        </w:rPr>
+        <w:t>POST'ed</w:t>
+      </w:r>
+      <w:proofErr w:type="spellEnd"/>
+      <w:r>
+        <w:rPr>
+          <w:rStyle w:val="normaltextrun"/>
+          <w:rFonts w:ascii="Arial" w:hAnsi="Arial" w:cs="Arial"/>
+          <w:color w:val="242729"/>
+          <w:sz w:val="23"/>
+          <w:szCs w:val="23"/>
+        </w:rPr>
+        <w:t> and associated with the current session. Something like the following . . .</w:t>
+      </w:r>
+      <w:r>
+        <w:rPr>
+          <w:rStyle w:val="eop"/>
+          <w:rFonts w:ascii="Arial" w:hAnsi="Arial" w:cs="Arial"/>
+          <w:sz w:val="23"/>
+          <w:szCs w:val="23"/>
+        </w:rPr>
+        <w:t> </w:t>
+      </w:r>
+    </w:p>
+    <w:p>
+      <w:pPr>
+        <w:pStyle w:val="paragraph"/>
+        <w:shd w:val="clear" w:color="auto" w:fill="FFFFFF"/>
+        <w:spacing w:before="0" w:beforeAutospacing="0" w:after="0" w:afterAutospacing="0"/>
+        <w:textAlignment w:val="baseline"/>
+        <w:rPr>
+          <w:rFonts w:ascii="Segoe UI" w:hAnsi="Segoe UI" w:cs="Segoe UI"/>
+          <w:sz w:val="18"/>
+          <w:szCs w:val="18"/>
+        </w:rPr>
+      </w:pPr>
+      <w:r>
+        <w:rPr>
+          <w:rStyle w:val="normaltextrun"/>
+          <w:rFonts w:ascii="Arial" w:hAnsi="Arial" w:cs="Arial"/>
+          <w:color w:val="242729"/>
+          <w:sz w:val="23"/>
+          <w:szCs w:val="23"/>
+        </w:rPr>
+        <w:t>On the page where the user requests to delete a record:</w:t>
+      </w:r>
+      <w:r>
+        <w:rPr>
+          <w:rStyle w:val="eop"/>
+          <w:rFonts w:ascii="Arial" w:hAnsi="Arial" w:cs="Arial"/>
+          <w:sz w:val="23"/>
+          <w:szCs w:val="23"/>
+        </w:rPr>
+        <w:t> </w:t>
+      </w:r>
+    </w:p>
+    <w:p>
+      <w:pPr>
+        <w:pStyle w:val="paragraph"/>
+        <w:shd w:val="clear" w:color="auto" w:fill="FFFFFF"/>
+        <w:spacing w:before="0" w:beforeAutospacing="0" w:after="0" w:afterAutospacing="0"/>
+        <w:textAlignment w:val="baseline"/>
+        <w:rPr>
+          <w:rFonts w:ascii="Segoe UI" w:hAnsi="Segoe UI" w:cs="Segoe UI"/>
+          <w:sz w:val="18"/>
+          <w:szCs w:val="18"/>
+        </w:rPr>
+      </w:pPr>
+      <w:proofErr w:type="spellStart"/>
+      <w:r>
+        <w:rPr>
+          <w:rStyle w:val="spellingerror"/>
+          <w:rFonts w:ascii="Segoe UI" w:hAnsi="Segoe UI" w:cs="Segoe UI"/>
+          <w:b/>
+          <w:bCs/>
+          <w:color w:val="242729"/>
+          <w:sz w:val="23"/>
+          <w:szCs w:val="23"/>
+        </w:rPr>
+        <w:t>confirm.php</w:t>
+      </w:r>
+      <w:proofErr w:type="spellEnd"/>
+      <w:r>
+        <w:rPr>
+          <w:rStyle w:val="eop"/>
+          <w:rFonts w:ascii="Segoe UI" w:hAnsi="Segoe UI" w:cs="Segoe UI"/>
+          <w:sz w:val="23"/>
+          <w:szCs w:val="23"/>
+        </w:rPr>
+        <w:t> </w:t>
+      </w:r>
+    </w:p>
+    <w:p>
+      <w:pPr>
+        <w:pStyle w:val="paragraph"/>
+        <w:shd w:val="clear" w:color="auto" w:fill="EFF0F1"/>
+        <w:spacing w:before="0" w:beforeAutospacing="0" w:after="0" w:afterAutospacing="0"/>
+        <w:textAlignment w:val="baseline"/>
+        <w:rPr>
+          <w:rFonts w:ascii="Segoe UI" w:hAnsi="Segoe UI" w:cs="Segoe UI"/>
+          <w:sz w:val="18"/>
+          <w:szCs w:val="18"/>
+        </w:rPr>
+      </w:pPr>
+      <w:proofErr w:type="gramStart"/>
+      <w:r>
+        <w:rPr>
+          <w:rStyle w:val="normaltextrun"/>
+          <w:rFonts w:ascii="Segoe UI" w:hAnsi="Segoe UI" w:cs="Segoe UI"/>
+          <w:color w:val="303336"/>
+          <w:sz w:val="20"/>
+          <w:szCs w:val="20"/>
+          <w:shd w:val="clear" w:color="auto" w:fill="EFF0F1"/>
+        </w:rPr>
+        <w:t>&lt;?</w:t>
+      </w:r>
+      <w:proofErr w:type="spellStart"/>
+      <w:r>
+        <w:rPr>
+          <w:rStyle w:val="normaltextrun"/>
+          <w:rFonts w:ascii="Segoe UI" w:hAnsi="Segoe UI" w:cs="Segoe UI"/>
+          <w:color w:val="303336"/>
+          <w:sz w:val="20"/>
+          <w:szCs w:val="20"/>
+          <w:shd w:val="clear" w:color="auto" w:fill="EFF0F1"/>
+        </w:rPr>
+        <w:t>php</w:t>
+      </w:r>
+      <w:proofErr w:type="spellEnd"/>
+      <w:proofErr w:type="gramEnd"/>
+      <w:r>
+        <w:rPr>
+          <w:rStyle w:val="eop"/>
+          <w:rFonts w:ascii="Segoe UI" w:hAnsi="Segoe UI" w:cs="Segoe UI"/>
+          <w:sz w:val="20"/>
+          <w:szCs w:val="20"/>
+        </w:rPr>
+        <w:t> </w:t>
+      </w:r>
+    </w:p>
+    <w:p>
+      <w:pPr>
+        <w:pStyle w:val="paragraph"/>
+        <w:shd w:val="clear" w:color="auto" w:fill="EFF0F1"/>
+        <w:spacing w:before="0" w:beforeAutospacing="0" w:after="0" w:afterAutospacing="0"/>
+        <w:textAlignment w:val="baseline"/>
+        <w:rPr>
+          <w:rFonts w:ascii="Segoe UI" w:hAnsi="Segoe UI" w:cs="Segoe UI"/>
+          <w:sz w:val="18"/>
+          <w:szCs w:val="18"/>
+        </w:rPr>
+      </w:pPr>
+      <w:r>
+        <w:rPr>
+          <w:rStyle w:val="normaltextrun"/>
+          <w:rFonts w:ascii="Segoe UI" w:hAnsi="Segoe UI" w:cs="Segoe UI"/>
+          <w:color w:val="303336"/>
+          <w:sz w:val="20"/>
+          <w:szCs w:val="20"/>
+          <w:shd w:val="clear" w:color="auto" w:fill="EFF0F1"/>
+        </w:rPr>
+        <w:t> </w:t>
+      </w:r>
+      <w:proofErr w:type="spellStart"/>
+      <w:r>
+        <w:rPr>
+          <w:rStyle w:val="spellingerror"/>
+          <w:rFonts w:ascii="Segoe UI" w:hAnsi="Segoe UI" w:cs="Segoe UI"/>
+          <w:color w:val="303336"/>
+          <w:sz w:val="20"/>
+          <w:szCs w:val="20"/>
+          <w:shd w:val="clear" w:color="auto" w:fill="EFF0F1"/>
+        </w:rPr>
+        <w:t>session_</w:t>
+      </w:r>
+      <w:proofErr w:type="gramStart"/>
+      <w:r>
+        <w:rPr>
+          <w:rStyle w:val="spellingerror"/>
+          <w:rFonts w:ascii="Segoe UI" w:hAnsi="Segoe UI" w:cs="Segoe UI"/>
+          <w:color w:val="303336"/>
+          <w:sz w:val="20"/>
+          <w:szCs w:val="20"/>
+          <w:shd w:val="clear" w:color="auto" w:fill="EFF0F1"/>
+        </w:rPr>
+        <w:t>start</w:t>
+      </w:r>
+      <w:proofErr w:type="spellEnd"/>
+      <w:r>
+        <w:rPr>
+          <w:rStyle w:val="normaltextrun"/>
+          <w:rFonts w:ascii="Segoe UI" w:hAnsi="Segoe UI" w:cs="Segoe UI"/>
+          <w:color w:val="303336"/>
+          <w:sz w:val="20"/>
+          <w:szCs w:val="20"/>
+          <w:shd w:val="clear" w:color="auto" w:fill="EFF0F1"/>
+        </w:rPr>
+        <w:t>(</w:t>
+      </w:r>
+      <w:proofErr w:type="gramEnd"/>
+      <w:r>
+        <w:rPr>
+          <w:rStyle w:val="normaltextrun"/>
+          <w:rFonts w:ascii="Segoe UI" w:hAnsi="Segoe UI" w:cs="Segoe UI"/>
+          <w:color w:val="303336"/>
+          <w:sz w:val="20"/>
+          <w:szCs w:val="20"/>
+          <w:shd w:val="clear" w:color="auto" w:fill="EFF0F1"/>
+        </w:rPr>
+        <w:t>);</w:t>
+      </w:r>
+      <w:r>
+        <w:rPr>
+          <w:rStyle w:val="eop"/>
+          <w:rFonts w:ascii="Segoe UI" w:hAnsi="Segoe UI" w:cs="Segoe UI"/>
+          <w:sz w:val="20"/>
+          <w:szCs w:val="20"/>
+        </w:rPr>
+        <w:t> </w:t>
+      </w:r>
+    </w:p>
+    <w:p>
+      <w:pPr>
+        <w:pStyle w:val="paragraph"/>
+        <w:shd w:val="clear" w:color="auto" w:fill="EFF0F1"/>
+        <w:spacing w:before="0" w:beforeAutospacing="0" w:after="0" w:afterAutospacing="0"/>
+        <w:textAlignment w:val="baseline"/>
+        <w:rPr>
+          <w:rFonts w:ascii="Segoe UI" w:hAnsi="Segoe UI" w:cs="Segoe UI"/>
+          <w:sz w:val="18"/>
+          <w:szCs w:val="18"/>
+        </w:rPr>
+      </w:pPr>
+      <w:r>
+        <w:rPr>
+          <w:rStyle w:val="normaltextrun"/>
+          <w:rFonts w:ascii="Segoe UI" w:hAnsi="Segoe UI" w:cs="Segoe UI"/>
+          <w:color w:val="303336"/>
+          <w:sz w:val="20"/>
+          <w:szCs w:val="20"/>
+          <w:shd w:val="clear" w:color="auto" w:fill="EFF0F1"/>
+        </w:rPr>
+        <w:t xml:space="preserve"> $token= </w:t>
+      </w:r>
+      <w:proofErr w:type="gramStart"/>
+      <w:r>
+        <w:rPr>
+          <w:rStyle w:val="normaltextrun"/>
+          <w:rFonts w:ascii="Segoe UI" w:hAnsi="Segoe UI" w:cs="Segoe UI"/>
+          <w:color w:val="303336"/>
+          <w:sz w:val="20"/>
+          <w:szCs w:val="20"/>
+          <w:shd w:val="clear" w:color="auto" w:fill="EFF0F1"/>
+        </w:rPr>
+        <w:t>md5(</w:t>
+      </w:r>
+      <w:proofErr w:type="spellStart"/>
+      <w:proofErr w:type="gramEnd"/>
+      <w:r>
+        <w:rPr>
+          <w:rStyle w:val="spellingerror"/>
+          <w:rFonts w:ascii="Segoe UI" w:hAnsi="Segoe UI" w:cs="Segoe UI"/>
+          <w:color w:val="303336"/>
+          <w:sz w:val="20"/>
+          <w:szCs w:val="20"/>
+          <w:shd w:val="clear" w:color="auto" w:fill="EFF0F1"/>
+        </w:rPr>
+        <w:t>uniqid</w:t>
+      </w:r>
+      <w:proofErr w:type="spellEnd"/>
+      <w:r>
+        <w:rPr>
+          <w:rStyle w:val="normaltextrun"/>
+          <w:rFonts w:ascii="Segoe UI" w:hAnsi="Segoe UI" w:cs="Segoe UI"/>
+          <w:color w:val="303336"/>
+          <w:sz w:val="20"/>
+          <w:szCs w:val="20"/>
+          <w:shd w:val="clear" w:color="auto" w:fill="EFF0F1"/>
+        </w:rPr>
+        <w:t>());</w:t>
+      </w:r>
+      <w:r>
+        <w:rPr>
+          <w:rStyle w:val="eop"/>
+          <w:rFonts w:ascii="Segoe UI" w:hAnsi="Segoe UI" w:cs="Segoe UI"/>
+          <w:sz w:val="20"/>
+          <w:szCs w:val="20"/>
+        </w:rPr>
+        <w:t> </w:t>
+      </w:r>
+    </w:p>
+    <w:p>
+      <w:pPr>
+        <w:pStyle w:val="paragraph"/>
+        <w:shd w:val="clear" w:color="auto" w:fill="EFF0F1"/>
+        <w:spacing w:before="0" w:beforeAutospacing="0" w:after="0" w:afterAutospacing="0"/>
+        <w:textAlignment w:val="baseline"/>
+        <w:rPr>
+          <w:rFonts w:ascii="Segoe UI" w:hAnsi="Segoe UI" w:cs="Segoe UI"/>
+          <w:sz w:val="18"/>
+          <w:szCs w:val="18"/>
+        </w:rPr>
+      </w:pPr>
+      <w:r>
+        <w:rPr>
+          <w:rStyle w:val="normaltextrun"/>
+          <w:rFonts w:ascii="Segoe UI" w:hAnsi="Segoe UI" w:cs="Segoe UI"/>
+          <w:color w:val="303336"/>
+          <w:sz w:val="20"/>
+          <w:szCs w:val="20"/>
+          <w:shd w:val="clear" w:color="auto" w:fill="EFF0F1"/>
+        </w:rPr>
+        <w:t> $_</w:t>
+      </w:r>
+      <w:proofErr w:type="gramStart"/>
+      <w:r>
+        <w:rPr>
+          <w:rStyle w:val="normaltextrun"/>
+          <w:rFonts w:ascii="Segoe UI" w:hAnsi="Segoe UI" w:cs="Segoe UI"/>
+          <w:color w:val="303336"/>
+          <w:sz w:val="20"/>
+          <w:szCs w:val="20"/>
+          <w:shd w:val="clear" w:color="auto" w:fill="EFF0F1"/>
+        </w:rPr>
+        <w:t>SESSION[</w:t>
+      </w:r>
+      <w:proofErr w:type="gramEnd"/>
+      <w:r>
+        <w:rPr>
+          <w:rStyle w:val="normaltextrun"/>
+          <w:rFonts w:ascii="Segoe UI" w:hAnsi="Segoe UI" w:cs="Segoe UI"/>
+          <w:color w:val="7D2727"/>
+          <w:sz w:val="20"/>
+          <w:szCs w:val="20"/>
+          <w:shd w:val="clear" w:color="auto" w:fill="EFF0F1"/>
+        </w:rPr>
+        <w:t>'</w:t>
+      </w:r>
+      <w:proofErr w:type="spellStart"/>
+      <w:r>
+        <w:rPr>
+          <w:rStyle w:val="spellingerror"/>
+          <w:rFonts w:ascii="Segoe UI" w:hAnsi="Segoe UI" w:cs="Segoe UI"/>
+          <w:color w:val="7D2727"/>
+          <w:sz w:val="20"/>
+          <w:szCs w:val="20"/>
+          <w:shd w:val="clear" w:color="auto" w:fill="EFF0F1"/>
+        </w:rPr>
+        <w:t>delete_customer_token</w:t>
+      </w:r>
+      <w:proofErr w:type="spellEnd"/>
+      <w:r>
+        <w:rPr>
+          <w:rStyle w:val="normaltextrun"/>
+          <w:rFonts w:ascii="Segoe UI" w:hAnsi="Segoe UI" w:cs="Segoe UI"/>
+          <w:color w:val="7D2727"/>
+          <w:sz w:val="20"/>
+          <w:szCs w:val="20"/>
+          <w:shd w:val="clear" w:color="auto" w:fill="EFF0F1"/>
+        </w:rPr>
+        <w:t>'</w:t>
+      </w:r>
+      <w:r>
+        <w:rPr>
+          <w:rStyle w:val="normaltextrun"/>
+          <w:rFonts w:ascii="Segoe UI" w:hAnsi="Segoe UI" w:cs="Segoe UI"/>
+          <w:color w:val="303336"/>
+          <w:sz w:val="20"/>
+          <w:szCs w:val="20"/>
+          <w:shd w:val="clear" w:color="auto" w:fill="EFF0F1"/>
+        </w:rPr>
+        <w:t>]= $token;</w:t>
+      </w:r>
+      <w:r>
+        <w:rPr>
+          <w:rStyle w:val="eop"/>
+          <w:rFonts w:ascii="Segoe UI" w:hAnsi="Segoe UI" w:cs="Segoe UI"/>
+          <w:sz w:val="20"/>
+          <w:szCs w:val="20"/>
+        </w:rPr>
+        <w:t> </w:t>
+      </w:r>
+    </w:p>
+    <w:p>
+      <w:pPr>
+        <w:pStyle w:val="paragraph"/>
+        <w:shd w:val="clear" w:color="auto" w:fill="EFF0F1"/>
+        <w:spacing w:before="0" w:beforeAutospacing="0" w:after="0" w:afterAutospacing="0"/>
+        <w:textAlignment w:val="baseline"/>
+        <w:rPr>
+          <w:rFonts w:ascii="Segoe UI" w:hAnsi="Segoe UI" w:cs="Segoe UI"/>
+          <w:sz w:val="18"/>
+          <w:szCs w:val="18"/>
+        </w:rPr>
+      </w:pPr>
+      <w:r>
+        <w:rPr>
+          <w:rStyle w:val="normaltextrun"/>
+          <w:rFonts w:ascii="Segoe UI" w:hAnsi="Segoe UI" w:cs="Segoe UI"/>
+          <w:color w:val="303336"/>
+          <w:sz w:val="20"/>
+          <w:szCs w:val="20"/>
+          <w:shd w:val="clear" w:color="auto" w:fill="EFF0F1"/>
+        </w:rPr>
+        <w:t> </w:t>
+      </w:r>
+      <w:proofErr w:type="spellStart"/>
+      <w:r>
+        <w:rPr>
+          <w:rStyle w:val="spellingerror"/>
+          <w:rFonts w:ascii="Segoe UI" w:hAnsi="Segoe UI" w:cs="Segoe UI"/>
+          <w:color w:val="303336"/>
+          <w:sz w:val="20"/>
+          <w:szCs w:val="20"/>
+          <w:shd w:val="clear" w:color="auto" w:fill="EFF0F1"/>
+        </w:rPr>
+        <w:t>session_write_</w:t>
+      </w:r>
+      <w:proofErr w:type="gramStart"/>
+      <w:r>
+        <w:rPr>
+          <w:rStyle w:val="spellingerror"/>
+          <w:rFonts w:ascii="Segoe UI" w:hAnsi="Segoe UI" w:cs="Segoe UI"/>
+          <w:color w:val="303336"/>
+          <w:sz w:val="20"/>
+          <w:szCs w:val="20"/>
+          <w:shd w:val="clear" w:color="auto" w:fill="EFF0F1"/>
+        </w:rPr>
+        <w:t>close</w:t>
+      </w:r>
+      <w:proofErr w:type="spellEnd"/>
+      <w:r>
+        <w:rPr>
+          <w:rStyle w:val="normaltextrun"/>
+          <w:rFonts w:ascii="Segoe UI" w:hAnsi="Segoe UI" w:cs="Segoe UI"/>
+          <w:color w:val="303336"/>
+          <w:sz w:val="20"/>
+          <w:szCs w:val="20"/>
+          <w:shd w:val="clear" w:color="auto" w:fill="EFF0F1"/>
+        </w:rPr>
+        <w:t>(</w:t>
+      </w:r>
+      <w:proofErr w:type="gramEnd"/>
+      <w:r>
+        <w:rPr>
+          <w:rStyle w:val="normaltextrun"/>
+          <w:rFonts w:ascii="Segoe UI" w:hAnsi="Segoe UI" w:cs="Segoe UI"/>
+          <w:color w:val="303336"/>
+          <w:sz w:val="20"/>
+          <w:szCs w:val="20"/>
+          <w:shd w:val="clear" w:color="auto" w:fill="EFF0F1"/>
+        </w:rPr>
+        <w:t>);</w:t>
+      </w:r>
+      <w:r>
+        <w:rPr>
+          <w:rStyle w:val="eop"/>
+          <w:rFonts w:ascii="Segoe UI" w:hAnsi="Segoe UI" w:cs="Segoe UI"/>
+          <w:sz w:val="20"/>
+          <w:szCs w:val="20"/>
+        </w:rPr>
+        <w:t> </w:t>
+      </w:r>
+    </w:p>
+    <w:p>
+      <w:pPr>
+        <w:pStyle w:val="paragraph"/>
+        <w:shd w:val="clear" w:color="auto" w:fill="EFF0F1"/>
+        <w:spacing w:before="0" w:beforeAutospacing="0" w:after="0" w:afterAutospacing="0"/>
+        <w:textAlignment w:val="baseline"/>
+        <w:rPr>
+          <w:rFonts w:ascii="Segoe UI" w:hAnsi="Segoe UI" w:cs="Segoe UI"/>
+          <w:sz w:val="18"/>
+          <w:szCs w:val="18"/>
+        </w:rPr>
+      </w:pPr>
+      <w:r>
+        <w:rPr>
+          <w:rStyle w:val="normaltextrun"/>
+          <w:rFonts w:ascii="Segoe UI" w:hAnsi="Segoe UI" w:cs="Segoe UI"/>
+          <w:color w:val="303336"/>
+          <w:sz w:val="20"/>
+          <w:szCs w:val="20"/>
+          <w:shd w:val="clear" w:color="auto" w:fill="EFF0F1"/>
+        </w:rPr>
+        <w:t>?&gt;</w:t>
+      </w:r>
+      <w:r>
+        <w:rPr>
+          <w:rStyle w:val="eop"/>
+          <w:rFonts w:ascii="Segoe UI" w:hAnsi="Segoe UI" w:cs="Segoe UI"/>
+          <w:sz w:val="20"/>
+          <w:szCs w:val="20"/>
+        </w:rPr>
+        <w:t> </w:t>
+      </w:r>
+    </w:p>
+    <w:p>
+      <w:pPr>
+        <w:pStyle w:val="paragraph"/>
+        <w:shd w:val="clear" w:color="auto" w:fill="EFF0F1"/>
+        <w:spacing w:before="0" w:beforeAutospacing="0" w:after="0" w:afterAutospacing="0"/>
+        <w:textAlignment w:val="baseline"/>
+        <w:rPr>
+          <w:rFonts w:ascii="Segoe UI" w:hAnsi="Segoe UI" w:cs="Segoe UI"/>
+          <w:sz w:val="18"/>
+          <w:szCs w:val="18"/>
+        </w:rPr>
+      </w:pPr>
+      <w:r>
+        <w:rPr>
+          <w:rStyle w:val="normaltextrun"/>
+          <w:rFonts w:ascii="Segoe UI" w:hAnsi="Segoe UI" w:cs="Segoe UI"/>
+          <w:color w:val="7D2727"/>
+          <w:sz w:val="20"/>
+          <w:szCs w:val="20"/>
+          <w:shd w:val="clear" w:color="auto" w:fill="EFF0F1"/>
+        </w:rPr>
+        <w:t>&lt;</w:t>
+      </w:r>
+      <w:proofErr w:type="gramStart"/>
+      <w:r>
+        <w:rPr>
+          <w:rStyle w:val="normaltextrun"/>
+          <w:rFonts w:ascii="Segoe UI" w:hAnsi="Segoe UI" w:cs="Segoe UI"/>
+          <w:color w:val="7D2727"/>
+          <w:sz w:val="20"/>
+          <w:szCs w:val="20"/>
+          <w:shd w:val="clear" w:color="auto" w:fill="EFF0F1"/>
+        </w:rPr>
+        <w:t>html</w:t>
+      </w:r>
+      <w:proofErr w:type="gramEnd"/>
+      <w:r>
+        <w:rPr>
+          <w:rStyle w:val="normaltextrun"/>
+          <w:rFonts w:ascii="Segoe UI" w:hAnsi="Segoe UI" w:cs="Segoe UI"/>
+          <w:color w:val="7D2727"/>
+          <w:sz w:val="20"/>
+          <w:szCs w:val="20"/>
+          <w:shd w:val="clear" w:color="auto" w:fill="EFF0F1"/>
+        </w:rPr>
+        <w:t>&gt;</w:t>
+      </w:r>
+      <w:r>
+        <w:rPr>
+          <w:rStyle w:val="eop"/>
+          <w:rFonts w:ascii="Segoe UI" w:hAnsi="Segoe UI" w:cs="Segoe UI"/>
+          <w:sz w:val="20"/>
+          <w:szCs w:val="20"/>
+        </w:rPr>
+        <w:t> </w:t>
+      </w:r>
+    </w:p>
+    <w:p>
+      <w:pPr>
+        <w:pStyle w:val="paragraph"/>
+        <w:shd w:val="clear" w:color="auto" w:fill="EFF0F1"/>
+        <w:spacing w:before="0" w:beforeAutospacing="0" w:after="0" w:afterAutospacing="0"/>
+        <w:textAlignment w:val="baseline"/>
+        <w:rPr>
+          <w:rFonts w:ascii="Segoe UI" w:hAnsi="Segoe UI" w:cs="Segoe UI"/>
+          <w:sz w:val="18"/>
+          <w:szCs w:val="18"/>
+        </w:rPr>
+      </w:pPr>
+      <w:r>
+        <w:rPr>
+          <w:rStyle w:val="normaltextrun"/>
+          <w:rFonts w:ascii="Segoe UI" w:hAnsi="Segoe UI" w:cs="Segoe UI"/>
+          <w:color w:val="7D2727"/>
+          <w:sz w:val="20"/>
+          <w:szCs w:val="20"/>
+          <w:shd w:val="clear" w:color="auto" w:fill="EFF0F1"/>
+        </w:rPr>
+        <w:lastRenderedPageBreak/>
+        <w:t>&lt;</w:t>
+      </w:r>
+      <w:proofErr w:type="gramStart"/>
+      <w:r>
+        <w:rPr>
+          <w:rStyle w:val="normaltextrun"/>
+          <w:rFonts w:ascii="Segoe UI" w:hAnsi="Segoe UI" w:cs="Segoe UI"/>
+          <w:color w:val="7D2727"/>
+          <w:sz w:val="20"/>
+          <w:szCs w:val="20"/>
+          <w:shd w:val="clear" w:color="auto" w:fill="EFF0F1"/>
+        </w:rPr>
+        <w:t>body</w:t>
+      </w:r>
+      <w:proofErr w:type="gramEnd"/>
+      <w:r>
+        <w:rPr>
+          <w:rStyle w:val="normaltextrun"/>
+          <w:rFonts w:ascii="Segoe UI" w:hAnsi="Segoe UI" w:cs="Segoe UI"/>
+          <w:color w:val="7D2727"/>
+          <w:sz w:val="20"/>
+          <w:szCs w:val="20"/>
+          <w:shd w:val="clear" w:color="auto" w:fill="EFF0F1"/>
+        </w:rPr>
+        <w:t>&gt;</w:t>
+      </w:r>
+      <w:r>
+        <w:rPr>
+          <w:rStyle w:val="eop"/>
+          <w:rFonts w:ascii="Segoe UI" w:hAnsi="Segoe UI" w:cs="Segoe UI"/>
+          <w:sz w:val="20"/>
+          <w:szCs w:val="20"/>
+        </w:rPr>
+        <w:t> </w:t>
+      </w:r>
+    </w:p>
+    <w:p>
+      <w:pPr>
+        <w:pStyle w:val="paragraph"/>
+        <w:shd w:val="clear" w:color="auto" w:fill="EFF0F1"/>
+        <w:spacing w:before="0" w:beforeAutospacing="0" w:after="0" w:afterAutospacing="0"/>
+        <w:textAlignment w:val="baseline"/>
+        <w:rPr>
+          <w:rFonts w:ascii="Segoe UI" w:hAnsi="Segoe UI" w:cs="Segoe UI"/>
+          <w:sz w:val="18"/>
+          <w:szCs w:val="18"/>
+        </w:rPr>
+      </w:pPr>
+      <w:r>
+        <w:rPr>
+          <w:rStyle w:val="normaltextrun"/>
+          <w:rFonts w:ascii="Segoe UI" w:hAnsi="Segoe UI" w:cs="Segoe UI"/>
+          <w:color w:val="7D2727"/>
+          <w:sz w:val="20"/>
+          <w:szCs w:val="20"/>
+          <w:shd w:val="clear" w:color="auto" w:fill="EFF0F1"/>
+        </w:rPr>
+        <w:t>&lt;form</w:t>
+      </w:r>
+      <w:r>
+        <w:rPr>
+          <w:rStyle w:val="normaltextrun"/>
+          <w:rFonts w:ascii="Segoe UI" w:hAnsi="Segoe UI" w:cs="Segoe UI"/>
+          <w:color w:val="303336"/>
+          <w:sz w:val="20"/>
+          <w:szCs w:val="20"/>
+          <w:shd w:val="clear" w:color="auto" w:fill="EFF0F1"/>
+        </w:rPr>
+        <w:t> </w:t>
+      </w:r>
+      <w:r>
+        <w:rPr>
+          <w:rStyle w:val="normaltextrun"/>
+          <w:rFonts w:ascii="Segoe UI" w:hAnsi="Segoe UI" w:cs="Segoe UI"/>
+          <w:color w:val="E64320"/>
+          <w:sz w:val="20"/>
+          <w:szCs w:val="20"/>
+          <w:shd w:val="clear" w:color="auto" w:fill="EFF0F1"/>
+        </w:rPr>
+        <w:t>method</w:t>
+      </w:r>
+      <w:r>
+        <w:rPr>
+          <w:rStyle w:val="normaltextrun"/>
+          <w:rFonts w:ascii="Segoe UI" w:hAnsi="Segoe UI" w:cs="Segoe UI"/>
+          <w:color w:val="303336"/>
+          <w:sz w:val="20"/>
+          <w:szCs w:val="20"/>
+          <w:shd w:val="clear" w:color="auto" w:fill="EFF0F1"/>
+        </w:rPr>
+        <w:t>=</w:t>
+      </w:r>
+      <w:r>
+        <w:rPr>
+          <w:rStyle w:val="normaltextrun"/>
+          <w:rFonts w:ascii="Segoe UI" w:hAnsi="Segoe UI" w:cs="Segoe UI"/>
+          <w:color w:val="0F74BD"/>
+          <w:sz w:val="20"/>
+          <w:szCs w:val="20"/>
+          <w:shd w:val="clear" w:color="auto" w:fill="EFF0F1"/>
+        </w:rPr>
+        <w:t>"post"</w:t>
+      </w:r>
+      <w:r>
+        <w:rPr>
+          <w:rStyle w:val="normaltextrun"/>
+          <w:rFonts w:ascii="Segoe UI" w:hAnsi="Segoe UI" w:cs="Segoe UI"/>
+          <w:color w:val="303336"/>
+          <w:sz w:val="20"/>
+          <w:szCs w:val="20"/>
+          <w:shd w:val="clear" w:color="auto" w:fill="EFF0F1"/>
+        </w:rPr>
+        <w:t> </w:t>
+      </w:r>
+      <w:r>
+        <w:rPr>
+          <w:rStyle w:val="normaltextrun"/>
+          <w:rFonts w:ascii="Segoe UI" w:hAnsi="Segoe UI" w:cs="Segoe UI"/>
+          <w:color w:val="E64320"/>
+          <w:sz w:val="20"/>
+          <w:szCs w:val="20"/>
+          <w:shd w:val="clear" w:color="auto" w:fill="EFF0F1"/>
+        </w:rPr>
+        <w:t>action</w:t>
+      </w:r>
+      <w:r>
+        <w:rPr>
+          <w:rStyle w:val="normaltextrun"/>
+          <w:rFonts w:ascii="Segoe UI" w:hAnsi="Segoe UI" w:cs="Segoe UI"/>
+          <w:color w:val="303336"/>
+          <w:sz w:val="20"/>
+          <w:szCs w:val="20"/>
+          <w:shd w:val="clear" w:color="auto" w:fill="EFF0F1"/>
+        </w:rPr>
+        <w:t>=</w:t>
+      </w:r>
+      <w:r>
+        <w:rPr>
+          <w:rStyle w:val="normaltextrun"/>
+          <w:rFonts w:ascii="Segoe UI" w:hAnsi="Segoe UI" w:cs="Segoe UI"/>
+          <w:color w:val="0F74BD"/>
+          <w:sz w:val="20"/>
+          <w:szCs w:val="20"/>
+          <w:shd w:val="clear" w:color="auto" w:fill="EFF0F1"/>
+        </w:rPr>
+        <w:t>"</w:t>
+      </w:r>
+      <w:proofErr w:type="spellStart"/>
+      <w:r>
+        <w:rPr>
+          <w:rStyle w:val="spellingerror"/>
+          <w:rFonts w:ascii="Segoe UI" w:hAnsi="Segoe UI" w:cs="Segoe UI"/>
+          <w:color w:val="0F74BD"/>
+          <w:sz w:val="20"/>
+          <w:szCs w:val="20"/>
+          <w:shd w:val="clear" w:color="auto" w:fill="EFF0F1"/>
+        </w:rPr>
+        <w:t>confirm_save.php</w:t>
+      </w:r>
+      <w:proofErr w:type="spellEnd"/>
+      <w:r>
+        <w:rPr>
+          <w:rStyle w:val="normaltextrun"/>
+          <w:rFonts w:ascii="Segoe UI" w:hAnsi="Segoe UI" w:cs="Segoe UI"/>
+          <w:color w:val="0F74BD"/>
+          <w:sz w:val="20"/>
+          <w:szCs w:val="20"/>
+          <w:shd w:val="clear" w:color="auto" w:fill="EFF0F1"/>
+        </w:rPr>
+        <w:t>"</w:t>
+      </w:r>
+      <w:r>
+        <w:rPr>
+          <w:rStyle w:val="normaltextrun"/>
+          <w:rFonts w:ascii="Segoe UI" w:hAnsi="Segoe UI" w:cs="Segoe UI"/>
+          <w:color w:val="7D2727"/>
+          <w:sz w:val="20"/>
+          <w:szCs w:val="20"/>
+          <w:shd w:val="clear" w:color="auto" w:fill="EFF0F1"/>
+        </w:rPr>
+        <w:t>&gt;</w:t>
+      </w:r>
+      <w:r>
+        <w:rPr>
+          <w:rStyle w:val="eop"/>
+          <w:rFonts w:ascii="Segoe UI" w:hAnsi="Segoe UI" w:cs="Segoe UI"/>
+          <w:sz w:val="20"/>
+          <w:szCs w:val="20"/>
+        </w:rPr>
+        <w:t> </w:t>
+      </w:r>
+    </w:p>
+    <w:p>
+      <w:pPr>
+        <w:pStyle w:val="paragraph"/>
+        <w:shd w:val="clear" w:color="auto" w:fill="EFF0F1"/>
+        <w:spacing w:before="0" w:beforeAutospacing="0" w:after="0" w:afterAutospacing="0"/>
+        <w:textAlignment w:val="baseline"/>
+        <w:rPr>
+          <w:rFonts w:ascii="Segoe UI" w:hAnsi="Segoe UI" w:cs="Segoe UI"/>
+          <w:sz w:val="18"/>
+          <w:szCs w:val="18"/>
+        </w:rPr>
+      </w:pPr>
+      <w:r>
+        <w:rPr>
+          <w:rStyle w:val="normaltextrun"/>
+          <w:rFonts w:ascii="Segoe UI" w:hAnsi="Segoe UI" w:cs="Segoe UI"/>
+          <w:color w:val="303336"/>
+          <w:sz w:val="20"/>
+          <w:szCs w:val="20"/>
+          <w:shd w:val="clear" w:color="auto" w:fill="EFF0F1"/>
+        </w:rPr>
+        <w:t> &lt;input type="hidden" name="token" value="&lt;</w:t>
+      </w:r>
+      <w:proofErr w:type="gramStart"/>
+      <w:r>
+        <w:rPr>
+          <w:rStyle w:val="normaltextrun"/>
+          <w:rFonts w:ascii="Segoe UI" w:hAnsi="Segoe UI" w:cs="Segoe UI"/>
+          <w:color w:val="303336"/>
+          <w:sz w:val="20"/>
+          <w:szCs w:val="20"/>
+          <w:shd w:val="clear" w:color="auto" w:fill="EFF0F1"/>
+        </w:rPr>
+        <w:t>?</w:t>
+      </w:r>
+      <w:proofErr w:type="spellStart"/>
+      <w:r>
+        <w:rPr>
+          <w:rStyle w:val="normaltextrun"/>
+          <w:rFonts w:ascii="Segoe UI" w:hAnsi="Segoe UI" w:cs="Segoe UI"/>
+          <w:color w:val="303336"/>
+          <w:sz w:val="20"/>
+          <w:szCs w:val="20"/>
+          <w:shd w:val="clear" w:color="auto" w:fill="EFF0F1"/>
+        </w:rPr>
+        <w:t>php</w:t>
+      </w:r>
+      <w:proofErr w:type="spellEnd"/>
+      <w:proofErr w:type="gramEnd"/>
+      <w:r>
+        <w:rPr>
+          <w:rStyle w:val="normaltextrun"/>
+          <w:rFonts w:ascii="Segoe UI" w:hAnsi="Segoe UI" w:cs="Segoe UI"/>
+          <w:color w:val="303336"/>
+          <w:sz w:val="20"/>
+          <w:szCs w:val="20"/>
+          <w:shd w:val="clear" w:color="auto" w:fill="EFF0F1"/>
+        </w:rPr>
+        <w:t xml:space="preserve"> echo $token</w:t>
+      </w:r>
+      <w:r>
+        <w:rPr>
+          <w:rStyle w:val="contextualspellingandgrammarerror"/>
+          <w:rFonts w:ascii="Segoe UI" w:hAnsi="Segoe UI" w:cs="Segoe UI"/>
+          <w:color w:val="303336"/>
+          <w:sz w:val="20"/>
+          <w:szCs w:val="20"/>
+          <w:shd w:val="clear" w:color="auto" w:fill="EFF0F1"/>
+        </w:rPr>
+        <w:t>; ?</w:t>
+      </w:r>
+      <w:r>
+        <w:rPr>
+          <w:rStyle w:val="normaltextrun"/>
+          <w:rFonts w:ascii="Segoe UI" w:hAnsi="Segoe UI" w:cs="Segoe UI"/>
+          <w:color w:val="303336"/>
+          <w:sz w:val="20"/>
+          <w:szCs w:val="20"/>
+          <w:shd w:val="clear" w:color="auto" w:fill="EFF0F1"/>
+        </w:rPr>
+        <w:t>&gt;" /&gt;</w:t>
+      </w:r>
+      <w:r>
+        <w:rPr>
+          <w:rStyle w:val="eop"/>
+          <w:rFonts w:ascii="Segoe UI" w:hAnsi="Segoe UI" w:cs="Segoe UI"/>
+          <w:sz w:val="20"/>
+          <w:szCs w:val="20"/>
+        </w:rPr>
+        <w:t> </w:t>
+      </w:r>
+    </w:p>
+    <w:p>
+      <w:pPr>
+        <w:pStyle w:val="paragraph"/>
+        <w:shd w:val="clear" w:color="auto" w:fill="EFF0F1"/>
+        <w:spacing w:before="0" w:beforeAutospacing="0" w:after="0" w:afterAutospacing="0"/>
+        <w:textAlignment w:val="baseline"/>
+        <w:rPr>
+          <w:rFonts w:ascii="Segoe UI" w:hAnsi="Segoe UI" w:cs="Segoe UI"/>
+          <w:sz w:val="18"/>
+          <w:szCs w:val="18"/>
+        </w:rPr>
+      </w:pPr>
+      <w:r>
+        <w:rPr>
+          <w:rStyle w:val="normaltextrun"/>
+          <w:rFonts w:ascii="Segoe UI" w:hAnsi="Segoe UI" w:cs="Segoe UI"/>
+          <w:color w:val="303336"/>
+          <w:sz w:val="20"/>
+          <w:szCs w:val="20"/>
+          <w:shd w:val="clear" w:color="auto" w:fill="EFF0F1"/>
+        </w:rPr>
+        <w:t>Do you really want to delete?</w:t>
+      </w:r>
+      <w:r>
+        <w:rPr>
+          <w:rStyle w:val="eop"/>
+          <w:rFonts w:ascii="Segoe UI" w:hAnsi="Segoe UI" w:cs="Segoe UI"/>
+          <w:sz w:val="20"/>
+          <w:szCs w:val="20"/>
+        </w:rPr>
+        <w:t> </w:t>
+      </w:r>
+    </w:p>
+    <w:p>
+      <w:pPr>
+        <w:pStyle w:val="paragraph"/>
+        <w:shd w:val="clear" w:color="auto" w:fill="EFF0F1"/>
+        <w:spacing w:before="0" w:beforeAutospacing="0" w:after="0" w:afterAutospacing="0"/>
+        <w:textAlignment w:val="baseline"/>
+        <w:rPr>
+          <w:rFonts w:ascii="Segoe UI" w:hAnsi="Segoe UI" w:cs="Segoe UI"/>
+          <w:sz w:val="18"/>
+          <w:szCs w:val="18"/>
+        </w:rPr>
+      </w:pPr>
+      <w:r>
+        <w:rPr>
+          <w:rStyle w:val="normaltextrun"/>
+          <w:rFonts w:ascii="Segoe UI" w:hAnsi="Segoe UI" w:cs="Segoe UI"/>
+          <w:color w:val="7D2727"/>
+          <w:sz w:val="20"/>
+          <w:szCs w:val="20"/>
+          <w:shd w:val="clear" w:color="auto" w:fill="EFF0F1"/>
+        </w:rPr>
+        <w:t>&lt;input</w:t>
+      </w:r>
+      <w:r>
+        <w:rPr>
+          <w:rStyle w:val="normaltextrun"/>
+          <w:rFonts w:ascii="Segoe UI" w:hAnsi="Segoe UI" w:cs="Segoe UI"/>
+          <w:color w:val="303336"/>
+          <w:sz w:val="20"/>
+          <w:szCs w:val="20"/>
+          <w:shd w:val="clear" w:color="auto" w:fill="EFF0F1"/>
+        </w:rPr>
+        <w:t> </w:t>
+      </w:r>
+      <w:r>
+        <w:rPr>
+          <w:rStyle w:val="normaltextrun"/>
+          <w:rFonts w:ascii="Segoe UI" w:hAnsi="Segoe UI" w:cs="Segoe UI"/>
+          <w:color w:val="E64320"/>
+          <w:sz w:val="20"/>
+          <w:szCs w:val="20"/>
+          <w:shd w:val="clear" w:color="auto" w:fill="EFF0F1"/>
+        </w:rPr>
+        <w:t>type</w:t>
+      </w:r>
+      <w:r>
+        <w:rPr>
+          <w:rStyle w:val="normaltextrun"/>
+          <w:rFonts w:ascii="Segoe UI" w:hAnsi="Segoe UI" w:cs="Segoe UI"/>
+          <w:color w:val="303336"/>
+          <w:sz w:val="20"/>
+          <w:szCs w:val="20"/>
+          <w:shd w:val="clear" w:color="auto" w:fill="EFF0F1"/>
+        </w:rPr>
+        <w:t>=</w:t>
+      </w:r>
+      <w:r>
+        <w:rPr>
+          <w:rStyle w:val="normaltextrun"/>
+          <w:rFonts w:ascii="Segoe UI" w:hAnsi="Segoe UI" w:cs="Segoe UI"/>
+          <w:color w:val="0F74BD"/>
+          <w:sz w:val="20"/>
+          <w:szCs w:val="20"/>
+          <w:shd w:val="clear" w:color="auto" w:fill="EFF0F1"/>
+        </w:rPr>
+        <w:t>"submit"</w:t>
+      </w:r>
+      <w:r>
+        <w:rPr>
+          <w:rStyle w:val="normaltextrun"/>
+          <w:rFonts w:ascii="Segoe UI" w:hAnsi="Segoe UI" w:cs="Segoe UI"/>
+          <w:color w:val="303336"/>
+          <w:sz w:val="20"/>
+          <w:szCs w:val="20"/>
+          <w:shd w:val="clear" w:color="auto" w:fill="EFF0F1"/>
+        </w:rPr>
+        <w:t> </w:t>
+      </w:r>
+      <w:r>
+        <w:rPr>
+          <w:rStyle w:val="normaltextrun"/>
+          <w:rFonts w:ascii="Segoe UI" w:hAnsi="Segoe UI" w:cs="Segoe UI"/>
+          <w:color w:val="E64320"/>
+          <w:sz w:val="20"/>
+          <w:szCs w:val="20"/>
+          <w:shd w:val="clear" w:color="auto" w:fill="EFF0F1"/>
+        </w:rPr>
+        <w:t>value</w:t>
+      </w:r>
+      <w:r>
+        <w:rPr>
+          <w:rStyle w:val="normaltextrun"/>
+          <w:rFonts w:ascii="Segoe UI" w:hAnsi="Segoe UI" w:cs="Segoe UI"/>
+          <w:color w:val="303336"/>
+          <w:sz w:val="20"/>
+          <w:szCs w:val="20"/>
+          <w:shd w:val="clear" w:color="auto" w:fill="EFF0F1"/>
+        </w:rPr>
+        <w:t>=</w:t>
+      </w:r>
+      <w:r>
+        <w:rPr>
+          <w:rStyle w:val="normaltextrun"/>
+          <w:rFonts w:ascii="Segoe UI" w:hAnsi="Segoe UI" w:cs="Segoe UI"/>
+          <w:color w:val="0F74BD"/>
+          <w:sz w:val="20"/>
+          <w:szCs w:val="20"/>
+          <w:shd w:val="clear" w:color="auto" w:fill="EFF0F1"/>
+        </w:rPr>
+        <w:t xml:space="preserve">" </w:t>
+      </w:r>
+      <w:proofErr w:type="gramStart"/>
+      <w:r>
+        <w:rPr>
+          <w:rStyle w:val="normaltextrun"/>
+          <w:rFonts w:ascii="Segoe UI" w:hAnsi="Segoe UI" w:cs="Segoe UI"/>
+          <w:color w:val="0F74BD"/>
+          <w:sz w:val="20"/>
+          <w:szCs w:val="20"/>
+          <w:shd w:val="clear" w:color="auto" w:fill="EFF0F1"/>
+        </w:rPr>
+        <w:t>Yes "</w:t>
+      </w:r>
+      <w:proofErr w:type="gramEnd"/>
+      <w:r>
+        <w:rPr>
+          <w:rStyle w:val="normaltextrun"/>
+          <w:rFonts w:ascii="Segoe UI" w:hAnsi="Segoe UI" w:cs="Segoe UI"/>
+          <w:color w:val="303336"/>
+          <w:sz w:val="20"/>
+          <w:szCs w:val="20"/>
+          <w:shd w:val="clear" w:color="auto" w:fill="EFF0F1"/>
+        </w:rPr>
+        <w:t> </w:t>
+      </w:r>
+      <w:r>
+        <w:rPr>
+          <w:rStyle w:val="normaltextrun"/>
+          <w:rFonts w:ascii="Segoe UI" w:hAnsi="Segoe UI" w:cs="Segoe UI"/>
+          <w:color w:val="7D2727"/>
+          <w:sz w:val="20"/>
+          <w:szCs w:val="20"/>
+          <w:shd w:val="clear" w:color="auto" w:fill="EFF0F1"/>
+        </w:rPr>
+        <w:t>/&gt;</w:t>
+      </w:r>
+      <w:r>
+        <w:rPr>
+          <w:rStyle w:val="eop"/>
+          <w:rFonts w:ascii="Segoe UI" w:hAnsi="Segoe UI" w:cs="Segoe UI"/>
+          <w:sz w:val="20"/>
+          <w:szCs w:val="20"/>
+        </w:rPr>
+        <w:t> </w:t>
+      </w:r>
+    </w:p>
+    <w:p>
+      <w:pPr>
+        <w:pStyle w:val="paragraph"/>
+        <w:shd w:val="clear" w:color="auto" w:fill="EFF0F1"/>
+        <w:spacing w:before="0" w:beforeAutospacing="0" w:after="0" w:afterAutospacing="0"/>
+        <w:textAlignment w:val="baseline"/>
+        <w:rPr>
+          <w:rFonts w:ascii="Segoe UI" w:hAnsi="Segoe UI" w:cs="Segoe UI"/>
+          <w:sz w:val="18"/>
+          <w:szCs w:val="18"/>
+        </w:rPr>
+      </w:pPr>
+      <w:r>
+        <w:rPr>
+          <w:rStyle w:val="normaltextrun"/>
+          <w:rFonts w:ascii="Segoe UI" w:hAnsi="Segoe UI" w:cs="Segoe UI"/>
+          <w:color w:val="7D2727"/>
+          <w:sz w:val="20"/>
+          <w:szCs w:val="20"/>
+          <w:shd w:val="clear" w:color="auto" w:fill="EFF0F1"/>
+        </w:rPr>
+        <w:t>&lt;input</w:t>
+      </w:r>
+      <w:r>
+        <w:rPr>
+          <w:rStyle w:val="normaltextrun"/>
+          <w:rFonts w:ascii="Segoe UI" w:hAnsi="Segoe UI" w:cs="Segoe UI"/>
+          <w:color w:val="303336"/>
+          <w:sz w:val="20"/>
+          <w:szCs w:val="20"/>
+          <w:shd w:val="clear" w:color="auto" w:fill="EFF0F1"/>
+        </w:rPr>
+        <w:t> </w:t>
+      </w:r>
+      <w:r>
+        <w:rPr>
+          <w:rStyle w:val="normaltextrun"/>
+          <w:rFonts w:ascii="Segoe UI" w:hAnsi="Segoe UI" w:cs="Segoe UI"/>
+          <w:color w:val="E64320"/>
+          <w:sz w:val="20"/>
+          <w:szCs w:val="20"/>
+          <w:shd w:val="clear" w:color="auto" w:fill="EFF0F1"/>
+        </w:rPr>
+        <w:t>type</w:t>
+      </w:r>
+      <w:r>
+        <w:rPr>
+          <w:rStyle w:val="normaltextrun"/>
+          <w:rFonts w:ascii="Segoe UI" w:hAnsi="Segoe UI" w:cs="Segoe UI"/>
+          <w:color w:val="303336"/>
+          <w:sz w:val="20"/>
+          <w:szCs w:val="20"/>
+          <w:shd w:val="clear" w:color="auto" w:fill="EFF0F1"/>
+        </w:rPr>
+        <w:t>=</w:t>
+      </w:r>
+      <w:r>
+        <w:rPr>
+          <w:rStyle w:val="normaltextrun"/>
+          <w:rFonts w:ascii="Segoe UI" w:hAnsi="Segoe UI" w:cs="Segoe UI"/>
+          <w:color w:val="0F74BD"/>
+          <w:sz w:val="20"/>
+          <w:szCs w:val="20"/>
+          <w:shd w:val="clear" w:color="auto" w:fill="EFF0F1"/>
+        </w:rPr>
+        <w:t>"button"</w:t>
+      </w:r>
+      <w:r>
+        <w:rPr>
+          <w:rStyle w:val="normaltextrun"/>
+          <w:rFonts w:ascii="Segoe UI" w:hAnsi="Segoe UI" w:cs="Segoe UI"/>
+          <w:color w:val="303336"/>
+          <w:sz w:val="20"/>
+          <w:szCs w:val="20"/>
+          <w:shd w:val="clear" w:color="auto" w:fill="EFF0F1"/>
+        </w:rPr>
+        <w:t> </w:t>
+      </w:r>
+      <w:r>
+        <w:rPr>
+          <w:rStyle w:val="normaltextrun"/>
+          <w:rFonts w:ascii="Segoe UI" w:hAnsi="Segoe UI" w:cs="Segoe UI"/>
+          <w:color w:val="E64320"/>
+          <w:sz w:val="20"/>
+          <w:szCs w:val="20"/>
+          <w:shd w:val="clear" w:color="auto" w:fill="EFF0F1"/>
+        </w:rPr>
+        <w:t>value</w:t>
+      </w:r>
+      <w:r>
+        <w:rPr>
+          <w:rStyle w:val="normaltextrun"/>
+          <w:rFonts w:ascii="Segoe UI" w:hAnsi="Segoe UI" w:cs="Segoe UI"/>
+          <w:color w:val="303336"/>
+          <w:sz w:val="20"/>
+          <w:szCs w:val="20"/>
+          <w:shd w:val="clear" w:color="auto" w:fill="EFF0F1"/>
+        </w:rPr>
+        <w:t>=</w:t>
+      </w:r>
+      <w:r>
+        <w:rPr>
+          <w:rStyle w:val="normaltextrun"/>
+          <w:rFonts w:ascii="Segoe UI" w:hAnsi="Segoe UI" w:cs="Segoe UI"/>
+          <w:color w:val="0F74BD"/>
+          <w:sz w:val="20"/>
+          <w:szCs w:val="20"/>
+          <w:shd w:val="clear" w:color="auto" w:fill="EFF0F1"/>
+        </w:rPr>
+        <w:t xml:space="preserve">" </w:t>
+      </w:r>
+      <w:proofErr w:type="gramStart"/>
+      <w:r>
+        <w:rPr>
+          <w:rStyle w:val="normaltextrun"/>
+          <w:rFonts w:ascii="Segoe UI" w:hAnsi="Segoe UI" w:cs="Segoe UI"/>
+          <w:color w:val="0F74BD"/>
+          <w:sz w:val="20"/>
+          <w:szCs w:val="20"/>
+          <w:shd w:val="clear" w:color="auto" w:fill="EFF0F1"/>
+        </w:rPr>
+        <w:t>No "</w:t>
+      </w:r>
+      <w:proofErr w:type="gramEnd"/>
+      <w:r>
+        <w:rPr>
+          <w:rStyle w:val="normaltextrun"/>
+          <w:rFonts w:ascii="Segoe UI" w:hAnsi="Segoe UI" w:cs="Segoe UI"/>
+          <w:color w:val="303336"/>
+          <w:sz w:val="20"/>
+          <w:szCs w:val="20"/>
+          <w:shd w:val="clear" w:color="auto" w:fill="EFF0F1"/>
+        </w:rPr>
+        <w:t> </w:t>
+      </w:r>
+      <w:proofErr w:type="spellStart"/>
+      <w:r>
+        <w:rPr>
+          <w:rStyle w:val="normaltextrun"/>
+          <w:rFonts w:ascii="Segoe UI" w:hAnsi="Segoe UI" w:cs="Segoe UI"/>
+          <w:color w:val="E64320"/>
+          <w:sz w:val="20"/>
+          <w:szCs w:val="20"/>
+          <w:shd w:val="clear" w:color="auto" w:fill="EFF0F1"/>
+        </w:rPr>
+        <w:t>onclick</w:t>
+      </w:r>
+      <w:proofErr w:type="spellEnd"/>
+      <w:r>
+        <w:rPr>
+          <w:rStyle w:val="normaltextrun"/>
+          <w:rFonts w:ascii="Segoe UI" w:hAnsi="Segoe UI" w:cs="Segoe UI"/>
+          <w:color w:val="303336"/>
+          <w:sz w:val="20"/>
+          <w:szCs w:val="20"/>
+          <w:shd w:val="clear" w:color="auto" w:fill="EFF0F1"/>
+        </w:rPr>
+        <w:t>=</w:t>
+      </w:r>
+      <w:r>
+        <w:rPr>
+          <w:rStyle w:val="normaltextrun"/>
+          <w:rFonts w:ascii="Segoe UI" w:hAnsi="Segoe UI" w:cs="Segoe UI"/>
+          <w:color w:val="0F74BD"/>
+          <w:sz w:val="20"/>
+          <w:szCs w:val="20"/>
+          <w:shd w:val="clear" w:color="auto" w:fill="EFF0F1"/>
+        </w:rPr>
+        <w:t>"</w:t>
+      </w:r>
+      <w:proofErr w:type="spellStart"/>
+      <w:r>
+        <w:rPr>
+          <w:rStyle w:val="spellingerror"/>
+          <w:rFonts w:ascii="Segoe UI" w:hAnsi="Segoe UI" w:cs="Segoe UI"/>
+          <w:color w:val="303336"/>
+          <w:sz w:val="20"/>
+          <w:szCs w:val="20"/>
+          <w:shd w:val="clear" w:color="auto" w:fill="EFF0F1"/>
+        </w:rPr>
+        <w:t>history.go</w:t>
+      </w:r>
+      <w:proofErr w:type="spellEnd"/>
+      <w:r>
+        <w:rPr>
+          <w:rStyle w:val="normaltextrun"/>
+          <w:rFonts w:ascii="Segoe UI" w:hAnsi="Segoe UI" w:cs="Segoe UI"/>
+          <w:color w:val="303336"/>
+          <w:sz w:val="20"/>
+          <w:szCs w:val="20"/>
+          <w:shd w:val="clear" w:color="auto" w:fill="EFF0F1"/>
+        </w:rPr>
+        <w:t>(-</w:t>
+      </w:r>
+      <w:r>
+        <w:rPr>
+          <w:rStyle w:val="normaltextrun"/>
+          <w:rFonts w:ascii="Segoe UI" w:hAnsi="Segoe UI" w:cs="Segoe UI"/>
+          <w:color w:val="7D2727"/>
+          <w:sz w:val="20"/>
+          <w:szCs w:val="20"/>
+          <w:shd w:val="clear" w:color="auto" w:fill="EFF0F1"/>
+        </w:rPr>
+        <w:t>1</w:t>
+      </w:r>
+      <w:r>
+        <w:rPr>
+          <w:rStyle w:val="normaltextrun"/>
+          <w:rFonts w:ascii="Segoe UI" w:hAnsi="Segoe UI" w:cs="Segoe UI"/>
+          <w:color w:val="303336"/>
+          <w:sz w:val="20"/>
+          <w:szCs w:val="20"/>
+          <w:shd w:val="clear" w:color="auto" w:fill="EFF0F1"/>
+        </w:rPr>
+        <w:t>);</w:t>
+      </w:r>
+      <w:r>
+        <w:rPr>
+          <w:rStyle w:val="normaltextrun"/>
+          <w:rFonts w:ascii="Segoe UI" w:hAnsi="Segoe UI" w:cs="Segoe UI"/>
+          <w:color w:val="0F74BD"/>
+          <w:sz w:val="20"/>
+          <w:szCs w:val="20"/>
+          <w:shd w:val="clear" w:color="auto" w:fill="EFF0F1"/>
+        </w:rPr>
+        <w:t>"</w:t>
+      </w:r>
+      <w:r>
+        <w:rPr>
+          <w:rStyle w:val="normaltextrun"/>
+          <w:rFonts w:ascii="Segoe UI" w:hAnsi="Segoe UI" w:cs="Segoe UI"/>
+          <w:color w:val="303336"/>
+          <w:sz w:val="20"/>
+          <w:szCs w:val="20"/>
+          <w:shd w:val="clear" w:color="auto" w:fill="EFF0F1"/>
+        </w:rPr>
+        <w:t> </w:t>
+      </w:r>
+      <w:r>
+        <w:rPr>
+          <w:rStyle w:val="normaltextrun"/>
+          <w:rFonts w:ascii="Segoe UI" w:hAnsi="Segoe UI" w:cs="Segoe UI"/>
+          <w:color w:val="7D2727"/>
+          <w:sz w:val="20"/>
+          <w:szCs w:val="20"/>
+          <w:shd w:val="clear" w:color="auto" w:fill="EFF0F1"/>
+        </w:rPr>
+        <w:t>/&gt;</w:t>
+      </w:r>
+      <w:r>
+        <w:rPr>
+          <w:rStyle w:val="eop"/>
+          <w:rFonts w:ascii="Segoe UI" w:hAnsi="Segoe UI" w:cs="Segoe UI"/>
+          <w:sz w:val="20"/>
+          <w:szCs w:val="20"/>
+        </w:rPr>
+        <w:t> </w:t>
+      </w:r>
+    </w:p>
+    <w:p>
+      <w:pPr>
+        <w:pStyle w:val="paragraph"/>
+        <w:shd w:val="clear" w:color="auto" w:fill="EFF0F1"/>
+        <w:spacing w:before="0" w:beforeAutospacing="0" w:after="0" w:afterAutospacing="0"/>
+        <w:textAlignment w:val="baseline"/>
+        <w:rPr>
+          <w:rFonts w:ascii="Segoe UI" w:hAnsi="Segoe UI" w:cs="Segoe UI"/>
+          <w:sz w:val="18"/>
+          <w:szCs w:val="18"/>
+        </w:rPr>
+      </w:pPr>
+      <w:r>
+        <w:rPr>
+          <w:rStyle w:val="normaltextrun"/>
+          <w:rFonts w:ascii="Segoe UI" w:hAnsi="Segoe UI" w:cs="Segoe UI"/>
+          <w:color w:val="7D2727"/>
+          <w:sz w:val="20"/>
+          <w:szCs w:val="20"/>
+          <w:shd w:val="clear" w:color="auto" w:fill="EFF0F1"/>
+        </w:rPr>
+        <w:t>&lt;/form&gt;</w:t>
+      </w:r>
+      <w:r>
+        <w:rPr>
+          <w:rStyle w:val="eop"/>
+          <w:rFonts w:ascii="Segoe UI" w:hAnsi="Segoe UI" w:cs="Segoe UI"/>
+          <w:sz w:val="20"/>
+          <w:szCs w:val="20"/>
+        </w:rPr>
+        <w:t> </w:t>
+      </w:r>
+    </w:p>
+    <w:p>
+      <w:pPr>
+        <w:pStyle w:val="paragraph"/>
+        <w:shd w:val="clear" w:color="auto" w:fill="EFF0F1"/>
+        <w:spacing w:before="0" w:beforeAutospacing="0" w:after="0" w:afterAutospacing="0"/>
+        <w:textAlignment w:val="baseline"/>
+        <w:rPr>
+          <w:rFonts w:ascii="Segoe UI" w:hAnsi="Segoe UI" w:cs="Segoe UI"/>
+          <w:sz w:val="18"/>
+          <w:szCs w:val="18"/>
+        </w:rPr>
+      </w:pPr>
+      <w:r>
+        <w:rPr>
+          <w:rStyle w:val="normaltextrun"/>
+          <w:rFonts w:ascii="Segoe UI" w:hAnsi="Segoe UI" w:cs="Segoe UI"/>
+          <w:color w:val="7D2727"/>
+          <w:sz w:val="20"/>
+          <w:szCs w:val="20"/>
+          <w:shd w:val="clear" w:color="auto" w:fill="EFF0F1"/>
+        </w:rPr>
+        <w:t>&lt;/body&gt;</w:t>
+      </w:r>
+      <w:r>
+        <w:rPr>
+          <w:rStyle w:val="eop"/>
+          <w:rFonts w:ascii="Segoe UI" w:hAnsi="Segoe UI" w:cs="Segoe UI"/>
+          <w:sz w:val="20"/>
+          <w:szCs w:val="20"/>
+        </w:rPr>
+        <w:t> </w:t>
+      </w:r>
+    </w:p>
+    <w:p>
+      <w:pPr>
+        <w:pStyle w:val="paragraph"/>
+        <w:shd w:val="clear" w:color="auto" w:fill="EFF0F1"/>
+        <w:spacing w:before="0" w:beforeAutospacing="0" w:after="0" w:afterAutospacing="0"/>
+        <w:textAlignment w:val="baseline"/>
+        <w:rPr>
+          <w:rFonts w:ascii="Segoe UI" w:hAnsi="Segoe UI" w:cs="Segoe UI"/>
+          <w:sz w:val="18"/>
+          <w:szCs w:val="18"/>
+        </w:rPr>
+      </w:pPr>
+      <w:r>
+        <w:rPr>
+          <w:rStyle w:val="normaltextrun"/>
+          <w:rFonts w:ascii="Segoe UI" w:hAnsi="Segoe UI" w:cs="Segoe UI"/>
+          <w:color w:val="7D2727"/>
+          <w:sz w:val="20"/>
+          <w:szCs w:val="20"/>
+          <w:shd w:val="clear" w:color="auto" w:fill="EFF0F1"/>
+        </w:rPr>
+        <w:t>&lt;/html&gt;</w:t>
+      </w:r>
+      <w:r>
+        <w:rPr>
+          <w:rStyle w:val="eop"/>
+          <w:rFonts w:ascii="Segoe UI" w:hAnsi="Segoe UI" w:cs="Segoe UI"/>
+          <w:sz w:val="20"/>
+          <w:szCs w:val="20"/>
+        </w:rPr>
+        <w:t> </w:t>
+      </w:r>
+    </w:p>
+    <w:p>
+      <w:pPr>
+        <w:pStyle w:val="paragraph"/>
+        <w:shd w:val="clear" w:color="auto" w:fill="FFFFFF"/>
+        <w:spacing w:before="0" w:beforeAutospacing="0" w:after="0" w:afterAutospacing="0"/>
+        <w:textAlignment w:val="baseline"/>
+        <w:rPr>
+          <w:rFonts w:ascii="Segoe UI" w:hAnsi="Segoe UI" w:cs="Segoe UI"/>
+          <w:sz w:val="18"/>
+          <w:szCs w:val="18"/>
+        </w:rPr>
+      </w:pPr>
+      <w:r>
+        <w:rPr>
+          <w:rStyle w:val="normaltextrun"/>
+          <w:rFonts w:ascii="Arial" w:hAnsi="Arial" w:cs="Arial"/>
+          <w:color w:val="242729"/>
+          <w:sz w:val="23"/>
+          <w:szCs w:val="23"/>
+        </w:rPr>
+        <w:t>Then when it comes to </w:t>
+      </w:r>
+      <w:r>
+        <w:rPr>
+          <w:rStyle w:val="advancedproofingissue"/>
+          <w:rFonts w:ascii="Arial" w:hAnsi="Arial" w:cs="Arial"/>
+          <w:color w:val="242729"/>
+          <w:sz w:val="23"/>
+          <w:szCs w:val="23"/>
+        </w:rPr>
+        <w:t>actually deleting</w:t>
+      </w:r>
+      <w:r>
+        <w:rPr>
+          <w:rStyle w:val="normaltextrun"/>
+          <w:rFonts w:ascii="Arial" w:hAnsi="Arial" w:cs="Arial"/>
+          <w:color w:val="242729"/>
+          <w:sz w:val="23"/>
+          <w:szCs w:val="23"/>
+        </w:rPr>
+        <w:t> the record:</w:t>
+      </w:r>
+      <w:r>
+        <w:rPr>
+          <w:rStyle w:val="eop"/>
+          <w:rFonts w:ascii="Arial" w:hAnsi="Arial" w:cs="Arial"/>
+          <w:sz w:val="23"/>
+          <w:szCs w:val="23"/>
+        </w:rPr>
+        <w:t> </w:t>
+      </w:r>
+    </w:p>
+    <w:p>
+      <w:pPr>
+        <w:pStyle w:val="paragraph"/>
+        <w:shd w:val="clear" w:color="auto" w:fill="FFFFFF"/>
+        <w:spacing w:before="0" w:beforeAutospacing="0" w:after="0" w:afterAutospacing="0"/>
+        <w:textAlignment w:val="baseline"/>
+        <w:rPr>
+          <w:rFonts w:ascii="Segoe UI" w:hAnsi="Segoe UI" w:cs="Segoe UI"/>
+          <w:sz w:val="18"/>
+          <w:szCs w:val="18"/>
+        </w:rPr>
+      </w:pPr>
+      <w:proofErr w:type="spellStart"/>
+      <w:r>
+        <w:rPr>
+          <w:rStyle w:val="spellingerror"/>
+          <w:rFonts w:ascii="Segoe UI" w:hAnsi="Segoe UI" w:cs="Segoe UI"/>
+          <w:b/>
+          <w:bCs/>
+          <w:color w:val="242729"/>
+          <w:sz w:val="23"/>
+          <w:szCs w:val="23"/>
+        </w:rPr>
+        <w:t>confirm_save.php</w:t>
+      </w:r>
+      <w:proofErr w:type="spellEnd"/>
+      <w:r>
+        <w:rPr>
+          <w:rStyle w:val="eop"/>
+          <w:rFonts w:ascii="Segoe UI" w:hAnsi="Segoe UI" w:cs="Segoe UI"/>
+          <w:sz w:val="23"/>
+          <w:szCs w:val="23"/>
+        </w:rPr>
+        <w:t> </w:t>
+      </w:r>
+    </w:p>
+    <w:p>
+      <w:pPr>
+        <w:pStyle w:val="paragraph"/>
+        <w:shd w:val="clear" w:color="auto" w:fill="EFF0F1"/>
+        <w:spacing w:before="0" w:beforeAutospacing="0" w:after="0" w:afterAutospacing="0"/>
+        <w:textAlignment w:val="baseline"/>
+        <w:rPr>
+          <w:rFonts w:ascii="Segoe UI" w:hAnsi="Segoe UI" w:cs="Segoe UI"/>
+          <w:sz w:val="18"/>
+          <w:szCs w:val="18"/>
+        </w:rPr>
+      </w:pPr>
+      <w:proofErr w:type="gramStart"/>
+      <w:r>
+        <w:rPr>
+          <w:rStyle w:val="normaltextrun"/>
+          <w:rFonts w:ascii="Segoe UI" w:hAnsi="Segoe UI" w:cs="Segoe UI"/>
+          <w:color w:val="303336"/>
+          <w:sz w:val="20"/>
+          <w:szCs w:val="20"/>
+          <w:shd w:val="clear" w:color="auto" w:fill="EFF0F1"/>
+        </w:rPr>
+        <w:t>&lt;?</w:t>
+      </w:r>
+      <w:proofErr w:type="spellStart"/>
+      <w:r>
+        <w:rPr>
+          <w:rStyle w:val="normaltextrun"/>
+          <w:rFonts w:ascii="Segoe UI" w:hAnsi="Segoe UI" w:cs="Segoe UI"/>
+          <w:color w:val="303336"/>
+          <w:sz w:val="20"/>
+          <w:szCs w:val="20"/>
+          <w:shd w:val="clear" w:color="auto" w:fill="EFF0F1"/>
+        </w:rPr>
+        <w:t>php</w:t>
+      </w:r>
+      <w:proofErr w:type="spellEnd"/>
+      <w:proofErr w:type="gramEnd"/>
+      <w:r>
+        <w:rPr>
+          <w:rStyle w:val="eop"/>
+          <w:rFonts w:ascii="Segoe UI" w:hAnsi="Segoe UI" w:cs="Segoe UI"/>
+          <w:sz w:val="20"/>
+          <w:szCs w:val="20"/>
+        </w:rPr>
+        <w:t> </w:t>
+      </w:r>
+    </w:p>
+    <w:p>
+      <w:pPr>
+        <w:pStyle w:val="paragraph"/>
+        <w:shd w:val="clear" w:color="auto" w:fill="EFF0F1"/>
+        <w:spacing w:before="0" w:beforeAutospacing="0" w:after="0" w:afterAutospacing="0"/>
+        <w:textAlignment w:val="baseline"/>
+        <w:rPr>
+          <w:rFonts w:ascii="Segoe UI" w:hAnsi="Segoe UI" w:cs="Segoe UI"/>
+          <w:sz w:val="18"/>
+          <w:szCs w:val="18"/>
+        </w:rPr>
+      </w:pPr>
+      <w:r>
+        <w:rPr>
+          <w:rStyle w:val="normaltextrun"/>
+          <w:rFonts w:ascii="Segoe UI" w:hAnsi="Segoe UI" w:cs="Segoe UI"/>
+          <w:color w:val="303336"/>
+          <w:sz w:val="20"/>
+          <w:szCs w:val="20"/>
+          <w:shd w:val="clear" w:color="auto" w:fill="EFF0F1"/>
+        </w:rPr>
+        <w:t> </w:t>
+      </w:r>
+      <w:proofErr w:type="spellStart"/>
+      <w:r>
+        <w:rPr>
+          <w:rStyle w:val="spellingerror"/>
+          <w:rFonts w:ascii="Segoe UI" w:hAnsi="Segoe UI" w:cs="Segoe UI"/>
+          <w:color w:val="303336"/>
+          <w:sz w:val="20"/>
+          <w:szCs w:val="20"/>
+          <w:shd w:val="clear" w:color="auto" w:fill="EFF0F1"/>
+        </w:rPr>
+        <w:t>session_</w:t>
+      </w:r>
+      <w:proofErr w:type="gramStart"/>
+      <w:r>
+        <w:rPr>
+          <w:rStyle w:val="spellingerror"/>
+          <w:rFonts w:ascii="Segoe UI" w:hAnsi="Segoe UI" w:cs="Segoe UI"/>
+          <w:color w:val="303336"/>
+          <w:sz w:val="20"/>
+          <w:szCs w:val="20"/>
+          <w:shd w:val="clear" w:color="auto" w:fill="EFF0F1"/>
+        </w:rPr>
+        <w:t>start</w:t>
+      </w:r>
+      <w:proofErr w:type="spellEnd"/>
+      <w:r>
+        <w:rPr>
+          <w:rStyle w:val="normaltextrun"/>
+          <w:rFonts w:ascii="Segoe UI" w:hAnsi="Segoe UI" w:cs="Segoe UI"/>
+          <w:color w:val="303336"/>
+          <w:sz w:val="20"/>
+          <w:szCs w:val="20"/>
+          <w:shd w:val="clear" w:color="auto" w:fill="EFF0F1"/>
+        </w:rPr>
+        <w:t>(</w:t>
+      </w:r>
+      <w:proofErr w:type="gramEnd"/>
+      <w:r>
+        <w:rPr>
+          <w:rStyle w:val="normaltextrun"/>
+          <w:rFonts w:ascii="Segoe UI" w:hAnsi="Segoe UI" w:cs="Segoe UI"/>
+          <w:color w:val="303336"/>
+          <w:sz w:val="20"/>
+          <w:szCs w:val="20"/>
+          <w:shd w:val="clear" w:color="auto" w:fill="EFF0F1"/>
+        </w:rPr>
+        <w:t>);</w:t>
+      </w:r>
+      <w:r>
+        <w:rPr>
+          <w:rStyle w:val="eop"/>
+          <w:rFonts w:ascii="Segoe UI" w:hAnsi="Segoe UI" w:cs="Segoe UI"/>
+          <w:sz w:val="20"/>
+          <w:szCs w:val="20"/>
+        </w:rPr>
+        <w:t> </w:t>
+      </w:r>
+    </w:p>
+    <w:p>
+      <w:pPr>
+        <w:pStyle w:val="paragraph"/>
+        <w:shd w:val="clear" w:color="auto" w:fill="EFF0F1"/>
+        <w:spacing w:before="0" w:beforeAutospacing="0" w:after="0" w:afterAutospacing="0"/>
+        <w:textAlignment w:val="baseline"/>
+        <w:rPr>
+          <w:rFonts w:ascii="Segoe UI" w:hAnsi="Segoe UI" w:cs="Segoe UI"/>
+          <w:sz w:val="18"/>
+          <w:szCs w:val="18"/>
+        </w:rPr>
+      </w:pPr>
+      <w:r>
+        <w:rPr>
+          <w:rStyle w:val="normaltextrun"/>
+          <w:rFonts w:ascii="Segoe UI" w:hAnsi="Segoe UI" w:cs="Segoe UI"/>
+          <w:color w:val="303336"/>
+          <w:sz w:val="20"/>
+          <w:szCs w:val="20"/>
+          <w:shd w:val="clear" w:color="auto" w:fill="EFF0F1"/>
+        </w:rPr>
+        <w:t> $token = $_</w:t>
+      </w:r>
+      <w:proofErr w:type="gramStart"/>
+      <w:r>
+        <w:rPr>
+          <w:rStyle w:val="normaltextrun"/>
+          <w:rFonts w:ascii="Segoe UI" w:hAnsi="Segoe UI" w:cs="Segoe UI"/>
+          <w:color w:val="303336"/>
+          <w:sz w:val="20"/>
+          <w:szCs w:val="20"/>
+          <w:shd w:val="clear" w:color="auto" w:fill="EFF0F1"/>
+        </w:rPr>
+        <w:t>SESSION[</w:t>
+      </w:r>
+      <w:proofErr w:type="gramEnd"/>
+      <w:r>
+        <w:rPr>
+          <w:rStyle w:val="normaltextrun"/>
+          <w:rFonts w:ascii="Segoe UI" w:hAnsi="Segoe UI" w:cs="Segoe UI"/>
+          <w:color w:val="7D2727"/>
+          <w:sz w:val="20"/>
+          <w:szCs w:val="20"/>
+          <w:shd w:val="clear" w:color="auto" w:fill="EFF0F1"/>
+        </w:rPr>
+        <w:t>'</w:t>
+      </w:r>
+      <w:proofErr w:type="spellStart"/>
+      <w:r>
+        <w:rPr>
+          <w:rStyle w:val="spellingerror"/>
+          <w:rFonts w:ascii="Segoe UI" w:hAnsi="Segoe UI" w:cs="Segoe UI"/>
+          <w:color w:val="7D2727"/>
+          <w:sz w:val="20"/>
+          <w:szCs w:val="20"/>
+          <w:shd w:val="clear" w:color="auto" w:fill="EFF0F1"/>
+        </w:rPr>
+        <w:t>delete_customer_token</w:t>
+      </w:r>
+      <w:proofErr w:type="spellEnd"/>
+      <w:r>
+        <w:rPr>
+          <w:rStyle w:val="normaltextrun"/>
+          <w:rFonts w:ascii="Segoe UI" w:hAnsi="Segoe UI" w:cs="Segoe UI"/>
+          <w:color w:val="7D2727"/>
+          <w:sz w:val="20"/>
+          <w:szCs w:val="20"/>
+          <w:shd w:val="clear" w:color="auto" w:fill="EFF0F1"/>
+        </w:rPr>
+        <w:t>'</w:t>
+      </w:r>
+      <w:r>
+        <w:rPr>
+          <w:rStyle w:val="normaltextrun"/>
+          <w:rFonts w:ascii="Segoe UI" w:hAnsi="Segoe UI" w:cs="Segoe UI"/>
+          <w:color w:val="303336"/>
+          <w:sz w:val="20"/>
+          <w:szCs w:val="20"/>
+          <w:shd w:val="clear" w:color="auto" w:fill="EFF0F1"/>
+        </w:rPr>
+        <w:t>];</w:t>
+      </w:r>
+      <w:r>
+        <w:rPr>
+          <w:rStyle w:val="eop"/>
+          <w:rFonts w:ascii="Segoe UI" w:hAnsi="Segoe UI" w:cs="Segoe UI"/>
+          <w:sz w:val="20"/>
+          <w:szCs w:val="20"/>
+        </w:rPr>
+        <w:t> </w:t>
+      </w:r>
+    </w:p>
+    <w:p>
+      <w:pPr>
+        <w:pStyle w:val="paragraph"/>
+        <w:shd w:val="clear" w:color="auto" w:fill="EFF0F1"/>
+        <w:spacing w:before="0" w:beforeAutospacing="0" w:after="0" w:afterAutospacing="0"/>
+        <w:textAlignment w:val="baseline"/>
+        <w:rPr>
+          <w:rFonts w:ascii="Segoe UI" w:hAnsi="Segoe UI" w:cs="Segoe UI"/>
+          <w:sz w:val="18"/>
+          <w:szCs w:val="18"/>
+        </w:rPr>
+      </w:pPr>
+      <w:r>
+        <w:rPr>
+          <w:rStyle w:val="normaltextrun"/>
+          <w:rFonts w:ascii="Segoe UI" w:hAnsi="Segoe UI" w:cs="Segoe UI"/>
+          <w:color w:val="303336"/>
+          <w:sz w:val="20"/>
+          <w:szCs w:val="20"/>
+          <w:shd w:val="clear" w:color="auto" w:fill="EFF0F1"/>
+        </w:rPr>
+        <w:t> </w:t>
+      </w:r>
+      <w:proofErr w:type="gramStart"/>
+      <w:r>
+        <w:rPr>
+          <w:rStyle w:val="normaltextrun"/>
+          <w:rFonts w:ascii="Segoe UI" w:hAnsi="Segoe UI" w:cs="Segoe UI"/>
+          <w:color w:val="303336"/>
+          <w:sz w:val="20"/>
+          <w:szCs w:val="20"/>
+          <w:shd w:val="clear" w:color="auto" w:fill="EFF0F1"/>
+        </w:rPr>
+        <w:t>unset(</w:t>
+      </w:r>
+      <w:proofErr w:type="gramEnd"/>
+      <w:r>
+        <w:rPr>
+          <w:rStyle w:val="normaltextrun"/>
+          <w:rFonts w:ascii="Segoe UI" w:hAnsi="Segoe UI" w:cs="Segoe UI"/>
+          <w:color w:val="303336"/>
+          <w:sz w:val="20"/>
+          <w:szCs w:val="20"/>
+          <w:shd w:val="clear" w:color="auto" w:fill="EFF0F1"/>
+        </w:rPr>
+        <w:t>$_SESSION[</w:t>
+      </w:r>
+      <w:r>
+        <w:rPr>
+          <w:rStyle w:val="normaltextrun"/>
+          <w:rFonts w:ascii="Segoe UI" w:hAnsi="Segoe UI" w:cs="Segoe UI"/>
+          <w:color w:val="7D2727"/>
+          <w:sz w:val="20"/>
+          <w:szCs w:val="20"/>
+          <w:shd w:val="clear" w:color="auto" w:fill="EFF0F1"/>
+        </w:rPr>
+        <w:t>'</w:t>
+      </w:r>
+      <w:proofErr w:type="spellStart"/>
+      <w:r>
+        <w:rPr>
+          <w:rStyle w:val="spellingerror"/>
+          <w:rFonts w:ascii="Segoe UI" w:hAnsi="Segoe UI" w:cs="Segoe UI"/>
+          <w:color w:val="7D2727"/>
+          <w:sz w:val="20"/>
+          <w:szCs w:val="20"/>
+          <w:shd w:val="clear" w:color="auto" w:fill="EFF0F1"/>
+        </w:rPr>
+        <w:t>delete_customer_token</w:t>
+      </w:r>
+      <w:proofErr w:type="spellEnd"/>
+      <w:r>
+        <w:rPr>
+          <w:rStyle w:val="normaltextrun"/>
+          <w:rFonts w:ascii="Segoe UI" w:hAnsi="Segoe UI" w:cs="Segoe UI"/>
+          <w:color w:val="7D2727"/>
+          <w:sz w:val="20"/>
+          <w:szCs w:val="20"/>
+          <w:shd w:val="clear" w:color="auto" w:fill="EFF0F1"/>
+        </w:rPr>
+        <w:t>'</w:t>
+      </w:r>
+      <w:r>
+        <w:rPr>
+          <w:rStyle w:val="normaltextrun"/>
+          <w:rFonts w:ascii="Segoe UI" w:hAnsi="Segoe UI" w:cs="Segoe UI"/>
+          <w:color w:val="303336"/>
+          <w:sz w:val="20"/>
+          <w:szCs w:val="20"/>
+          <w:shd w:val="clear" w:color="auto" w:fill="EFF0F1"/>
+        </w:rPr>
+        <w:t>]);</w:t>
+      </w:r>
+      <w:r>
+        <w:rPr>
+          <w:rStyle w:val="eop"/>
+          <w:rFonts w:ascii="Segoe UI" w:hAnsi="Segoe UI" w:cs="Segoe UI"/>
+          <w:sz w:val="20"/>
+          <w:szCs w:val="20"/>
+        </w:rPr>
+        <w:t> </w:t>
+      </w:r>
+    </w:p>
+    <w:p>
+      <w:pPr>
+        <w:pStyle w:val="paragraph"/>
+        <w:shd w:val="clear" w:color="auto" w:fill="EFF0F1"/>
+        <w:spacing w:before="0" w:beforeAutospacing="0" w:after="0" w:afterAutospacing="0"/>
+        <w:textAlignment w:val="baseline"/>
+        <w:rPr>
+          <w:rFonts w:ascii="Segoe UI" w:hAnsi="Segoe UI" w:cs="Segoe UI"/>
+          <w:sz w:val="18"/>
+          <w:szCs w:val="18"/>
+        </w:rPr>
+      </w:pPr>
+      <w:r>
+        <w:rPr>
+          <w:rStyle w:val="normaltextrun"/>
+          <w:rFonts w:ascii="Segoe UI" w:hAnsi="Segoe UI" w:cs="Segoe UI"/>
+          <w:color w:val="303336"/>
+          <w:sz w:val="20"/>
+          <w:szCs w:val="20"/>
+          <w:shd w:val="clear" w:color="auto" w:fill="EFF0F1"/>
+        </w:rPr>
+        <w:t> </w:t>
+      </w:r>
+      <w:proofErr w:type="spellStart"/>
+      <w:r>
+        <w:rPr>
+          <w:rStyle w:val="spellingerror"/>
+          <w:rFonts w:ascii="Segoe UI" w:hAnsi="Segoe UI" w:cs="Segoe UI"/>
+          <w:color w:val="303336"/>
+          <w:sz w:val="20"/>
+          <w:szCs w:val="20"/>
+          <w:shd w:val="clear" w:color="auto" w:fill="EFF0F1"/>
+        </w:rPr>
+        <w:t>session_write_</w:t>
+      </w:r>
+      <w:proofErr w:type="gramStart"/>
+      <w:r>
+        <w:rPr>
+          <w:rStyle w:val="spellingerror"/>
+          <w:rFonts w:ascii="Segoe UI" w:hAnsi="Segoe UI" w:cs="Segoe UI"/>
+          <w:color w:val="303336"/>
+          <w:sz w:val="20"/>
+          <w:szCs w:val="20"/>
+          <w:shd w:val="clear" w:color="auto" w:fill="EFF0F1"/>
+        </w:rPr>
+        <w:t>close</w:t>
+      </w:r>
+      <w:proofErr w:type="spellEnd"/>
+      <w:r>
+        <w:rPr>
+          <w:rStyle w:val="normaltextrun"/>
+          <w:rFonts w:ascii="Segoe UI" w:hAnsi="Segoe UI" w:cs="Segoe UI"/>
+          <w:color w:val="303336"/>
+          <w:sz w:val="20"/>
+          <w:szCs w:val="20"/>
+          <w:shd w:val="clear" w:color="auto" w:fill="EFF0F1"/>
+        </w:rPr>
+        <w:t>(</w:t>
+      </w:r>
+      <w:proofErr w:type="gramEnd"/>
+      <w:r>
+        <w:rPr>
+          <w:rStyle w:val="normaltextrun"/>
+          <w:rFonts w:ascii="Segoe UI" w:hAnsi="Segoe UI" w:cs="Segoe UI"/>
+          <w:color w:val="303336"/>
+          <w:sz w:val="20"/>
+          <w:szCs w:val="20"/>
+          <w:shd w:val="clear" w:color="auto" w:fill="EFF0F1"/>
+        </w:rPr>
+        <w:t>);</w:t>
+      </w:r>
+      <w:r>
+        <w:rPr>
+          <w:rStyle w:val="eop"/>
+          <w:rFonts w:ascii="Segoe UI" w:hAnsi="Segoe UI" w:cs="Segoe UI"/>
+          <w:sz w:val="20"/>
+          <w:szCs w:val="20"/>
+        </w:rPr>
+        <w:t> </w:t>
+      </w:r>
+    </w:p>
+    <w:p>
+      <w:pPr>
+        <w:pStyle w:val="paragraph"/>
+        <w:shd w:val="clear" w:color="auto" w:fill="EFF0F1"/>
+        <w:spacing w:before="0" w:beforeAutospacing="0" w:after="0" w:afterAutospacing="0"/>
+        <w:textAlignment w:val="baseline"/>
+        <w:rPr>
+          <w:rFonts w:ascii="Segoe UI" w:hAnsi="Segoe UI" w:cs="Segoe UI"/>
+          <w:sz w:val="18"/>
+          <w:szCs w:val="18"/>
+        </w:rPr>
+      </w:pPr>
+      <w:r>
+        <w:rPr>
+          <w:rStyle w:val="normaltextrun"/>
+          <w:rFonts w:ascii="Segoe UI" w:hAnsi="Segoe UI" w:cs="Segoe UI"/>
+          <w:color w:val="303336"/>
+          <w:sz w:val="20"/>
+          <w:szCs w:val="20"/>
+          <w:shd w:val="clear" w:color="auto" w:fill="EFF0F1"/>
+        </w:rPr>
+        <w:t> </w:t>
+      </w:r>
+      <w:proofErr w:type="gramStart"/>
+      <w:r>
+        <w:rPr>
+          <w:rStyle w:val="normaltextrun"/>
+          <w:rFonts w:ascii="Segoe UI" w:hAnsi="Segoe UI" w:cs="Segoe UI"/>
+          <w:color w:val="101094"/>
+          <w:sz w:val="20"/>
+          <w:szCs w:val="20"/>
+          <w:shd w:val="clear" w:color="auto" w:fill="EFF0F1"/>
+        </w:rPr>
+        <w:t>if</w:t>
+      </w:r>
+      <w:proofErr w:type="gramEnd"/>
+      <w:r>
+        <w:rPr>
+          <w:rStyle w:val="normaltextrun"/>
+          <w:rFonts w:ascii="Segoe UI" w:hAnsi="Segoe UI" w:cs="Segoe UI"/>
+          <w:color w:val="303336"/>
+          <w:sz w:val="20"/>
+          <w:szCs w:val="20"/>
+          <w:shd w:val="clear" w:color="auto" w:fill="EFF0F1"/>
+        </w:rPr>
+        <w:t> ($token &amp;&amp; $_POST[</w:t>
+      </w:r>
+      <w:r>
+        <w:rPr>
+          <w:rStyle w:val="normaltextrun"/>
+          <w:rFonts w:ascii="Segoe UI" w:hAnsi="Segoe UI" w:cs="Segoe UI"/>
+          <w:color w:val="7D2727"/>
+          <w:sz w:val="20"/>
+          <w:szCs w:val="20"/>
+          <w:shd w:val="clear" w:color="auto" w:fill="EFF0F1"/>
+        </w:rPr>
+        <w:t>'token</w:t>
+      </w:r>
+      <w:r>
+        <w:rPr>
+          <w:rStyle w:val="contextualspellingandgrammarerror"/>
+          <w:rFonts w:ascii="Segoe UI" w:hAnsi="Segoe UI" w:cs="Segoe UI"/>
+          <w:color w:val="7D2727"/>
+          <w:sz w:val="20"/>
+          <w:szCs w:val="20"/>
+          <w:shd w:val="clear" w:color="auto" w:fill="EFF0F1"/>
+        </w:rPr>
+        <w:t>'</w:t>
+      </w:r>
+      <w:r>
+        <w:rPr>
+          <w:rStyle w:val="contextualspellingandgrammarerror"/>
+          <w:rFonts w:ascii="Segoe UI" w:hAnsi="Segoe UI" w:cs="Segoe UI"/>
+          <w:color w:val="303336"/>
+          <w:sz w:val="20"/>
+          <w:szCs w:val="20"/>
+          <w:shd w:val="clear" w:color="auto" w:fill="EFF0F1"/>
+        </w:rPr>
+        <w:t>]=</w:t>
+      </w:r>
+      <w:r>
+        <w:rPr>
+          <w:rStyle w:val="normaltextrun"/>
+          <w:rFonts w:ascii="Segoe UI" w:hAnsi="Segoe UI" w:cs="Segoe UI"/>
+          <w:color w:val="303336"/>
+          <w:sz w:val="20"/>
+          <w:szCs w:val="20"/>
+          <w:shd w:val="clear" w:color="auto" w:fill="EFF0F1"/>
+        </w:rPr>
+        <w:t>=$token) {</w:t>
+      </w:r>
+      <w:r>
+        <w:rPr>
+          <w:rStyle w:val="eop"/>
+          <w:rFonts w:ascii="Segoe UI" w:hAnsi="Segoe UI" w:cs="Segoe UI"/>
+          <w:sz w:val="20"/>
+          <w:szCs w:val="20"/>
+        </w:rPr>
+        <w:t> </w:t>
+      </w:r>
+    </w:p>
+    <w:p>
+      <w:pPr>
+        <w:pStyle w:val="paragraph"/>
+        <w:shd w:val="clear" w:color="auto" w:fill="EFF0F1"/>
+        <w:spacing w:before="0" w:beforeAutospacing="0" w:after="0" w:afterAutospacing="0"/>
+        <w:textAlignment w:val="baseline"/>
+        <w:rPr>
+          <w:rFonts w:ascii="Segoe UI" w:hAnsi="Segoe UI" w:cs="Segoe UI"/>
+          <w:sz w:val="18"/>
+          <w:szCs w:val="18"/>
+        </w:rPr>
+      </w:pPr>
+      <w:r>
+        <w:rPr>
+          <w:rStyle w:val="normaltextrun"/>
+          <w:rFonts w:ascii="Segoe UI" w:hAnsi="Segoe UI" w:cs="Segoe UI"/>
+          <w:color w:val="303336"/>
+          <w:sz w:val="20"/>
+          <w:szCs w:val="20"/>
+          <w:shd w:val="clear" w:color="auto" w:fill="EFF0F1"/>
+        </w:rPr>
+        <w:t>   </w:t>
+      </w:r>
+      <w:r>
+        <w:rPr>
+          <w:rStyle w:val="normaltextrun"/>
+          <w:rFonts w:ascii="Segoe UI" w:hAnsi="Segoe UI" w:cs="Segoe UI"/>
+          <w:color w:val="858C93"/>
+          <w:sz w:val="20"/>
+          <w:szCs w:val="20"/>
+          <w:shd w:val="clear" w:color="auto" w:fill="EFF0F1"/>
+        </w:rPr>
+        <w:t>// delete the record</w:t>
+      </w:r>
+      <w:r>
+        <w:rPr>
+          <w:rStyle w:val="eop"/>
+          <w:rFonts w:ascii="Segoe UI" w:hAnsi="Segoe UI" w:cs="Segoe UI"/>
+          <w:sz w:val="20"/>
+          <w:szCs w:val="20"/>
+        </w:rPr>
+        <w:t> </w:t>
+      </w:r>
+    </w:p>
+    <w:p>
+      <w:pPr>
+        <w:pStyle w:val="paragraph"/>
+        <w:shd w:val="clear" w:color="auto" w:fill="EFF0F1"/>
+        <w:spacing w:before="0" w:beforeAutospacing="0" w:after="0" w:afterAutospacing="0"/>
+        <w:textAlignment w:val="baseline"/>
+        <w:rPr>
+          <w:rFonts w:ascii="Segoe UI" w:hAnsi="Segoe UI" w:cs="Segoe UI"/>
+          <w:sz w:val="18"/>
+          <w:szCs w:val="18"/>
+        </w:rPr>
+      </w:pPr>
+      <w:r>
+        <w:rPr>
+          <w:rStyle w:val="normaltextrun"/>
+          <w:rFonts w:ascii="Segoe UI" w:hAnsi="Segoe UI" w:cs="Segoe UI"/>
+          <w:color w:val="303336"/>
+          <w:sz w:val="20"/>
+          <w:szCs w:val="20"/>
+          <w:shd w:val="clear" w:color="auto" w:fill="EFF0F1"/>
+        </w:rPr>
+        <w:t> } </w:t>
+      </w:r>
+      <w:r>
+        <w:rPr>
+          <w:rStyle w:val="normaltextrun"/>
+          <w:rFonts w:ascii="Segoe UI" w:hAnsi="Segoe UI" w:cs="Segoe UI"/>
+          <w:color w:val="101094"/>
+          <w:sz w:val="20"/>
+          <w:szCs w:val="20"/>
+          <w:shd w:val="clear" w:color="auto" w:fill="EFF0F1"/>
+        </w:rPr>
+        <w:t>else</w:t>
+      </w:r>
+      <w:r>
+        <w:rPr>
+          <w:rStyle w:val="normaltextrun"/>
+          <w:rFonts w:ascii="Segoe UI" w:hAnsi="Segoe UI" w:cs="Segoe UI"/>
+          <w:color w:val="303336"/>
+          <w:sz w:val="20"/>
+          <w:szCs w:val="20"/>
+          <w:shd w:val="clear" w:color="auto" w:fill="EFF0F1"/>
+        </w:rPr>
+        <w:t> {</w:t>
+      </w:r>
+      <w:r>
+        <w:rPr>
+          <w:rStyle w:val="eop"/>
+          <w:rFonts w:ascii="Segoe UI" w:hAnsi="Segoe UI" w:cs="Segoe UI"/>
+          <w:sz w:val="20"/>
+          <w:szCs w:val="20"/>
+        </w:rPr>
+        <w:t> </w:t>
+      </w:r>
+    </w:p>
+    <w:p>
+      <w:pPr>
+        <w:pStyle w:val="paragraph"/>
+        <w:shd w:val="clear" w:color="auto" w:fill="EFF0F1"/>
+        <w:spacing w:before="0" w:beforeAutospacing="0" w:after="0" w:afterAutospacing="0"/>
+        <w:textAlignment w:val="baseline"/>
+        <w:rPr>
+          <w:rFonts w:ascii="Segoe UI" w:hAnsi="Segoe UI" w:cs="Segoe UI"/>
+          <w:sz w:val="18"/>
+          <w:szCs w:val="18"/>
+        </w:rPr>
+      </w:pPr>
+      <w:r>
+        <w:rPr>
+          <w:rStyle w:val="normaltextrun"/>
+          <w:rFonts w:ascii="Segoe UI" w:hAnsi="Segoe UI" w:cs="Segoe UI"/>
+          <w:color w:val="303336"/>
+          <w:sz w:val="20"/>
+          <w:szCs w:val="20"/>
+          <w:shd w:val="clear" w:color="auto" w:fill="EFF0F1"/>
+        </w:rPr>
+        <w:t>   </w:t>
+      </w:r>
+      <w:r>
+        <w:rPr>
+          <w:rStyle w:val="normaltextrun"/>
+          <w:rFonts w:ascii="Segoe UI" w:hAnsi="Segoe UI" w:cs="Segoe UI"/>
+          <w:color w:val="858C93"/>
+          <w:sz w:val="20"/>
+          <w:szCs w:val="20"/>
+          <w:shd w:val="clear" w:color="auto" w:fill="EFF0F1"/>
+        </w:rPr>
+        <w:t>// log potential CSRF attack.</w:t>
+      </w:r>
+      <w:r>
+        <w:rPr>
+          <w:rStyle w:val="eop"/>
+          <w:rFonts w:ascii="Segoe UI" w:hAnsi="Segoe UI" w:cs="Segoe UI"/>
+          <w:sz w:val="20"/>
+          <w:szCs w:val="20"/>
+        </w:rPr>
+        <w:t> </w:t>
+      </w:r>
+    </w:p>
+    <w:p>
+      <w:pPr>
+        <w:pStyle w:val="paragraph"/>
+        <w:shd w:val="clear" w:color="auto" w:fill="EFF0F1"/>
+        <w:spacing w:before="0" w:beforeAutospacing="0" w:after="0" w:afterAutospacing="0"/>
+        <w:textAlignment w:val="baseline"/>
+        <w:rPr>
+          <w:rFonts w:ascii="Segoe UI" w:hAnsi="Segoe UI" w:cs="Segoe UI"/>
+          <w:sz w:val="18"/>
+          <w:szCs w:val="18"/>
+        </w:rPr>
+      </w:pPr>
+      <w:r>
+        <w:rPr>
+          <w:rStyle w:val="normaltextrun"/>
+          <w:rFonts w:ascii="Segoe UI" w:hAnsi="Segoe UI" w:cs="Segoe UI"/>
+          <w:color w:val="303336"/>
+          <w:sz w:val="20"/>
+          <w:szCs w:val="20"/>
+          <w:shd w:val="clear" w:color="auto" w:fill="EFF0F1"/>
+        </w:rPr>
+        <w:t> }</w:t>
+      </w:r>
+      <w:r>
+        <w:rPr>
+          <w:rStyle w:val="eop"/>
+          <w:rFonts w:ascii="Segoe UI" w:hAnsi="Segoe UI" w:cs="Segoe UI"/>
+          <w:sz w:val="20"/>
+          <w:szCs w:val="20"/>
+        </w:rPr>
+        <w:t> </w:t>
+      </w:r>
+    </w:p>
+    <w:p>
+      <w:pPr>
+        <w:pStyle w:val="paragraph"/>
+        <w:shd w:val="clear" w:color="auto" w:fill="EFF0F1"/>
+        <w:spacing w:before="0" w:beforeAutospacing="0" w:after="0" w:afterAutospacing="0"/>
+        <w:textAlignment w:val="baseline"/>
+        <w:rPr>
+          <w:rFonts w:ascii="Segoe UI" w:hAnsi="Segoe UI" w:cs="Segoe UI"/>
+          <w:sz w:val="18"/>
+          <w:szCs w:val="18"/>
+        </w:rPr>
+      </w:pPr>
+      <w:r>
+        <w:rPr>
+          <w:rStyle w:val="normaltextrun"/>
+          <w:rFonts w:ascii="Segoe UI" w:hAnsi="Segoe UI" w:cs="Segoe UI"/>
+          <w:color w:val="303336"/>
+          <w:sz w:val="20"/>
+          <w:szCs w:val="20"/>
+          <w:shd w:val="clear" w:color="auto" w:fill="EFF0F1"/>
+        </w:rPr>
+        <w:t>?&gt;</w:t>
+      </w:r>
+      <w:r>
+        <w:rPr>
+          <w:rStyle w:val="eop"/>
+          <w:rFonts w:ascii="Segoe UI" w:hAnsi="Segoe UI" w:cs="Segoe UI"/>
+          <w:sz w:val="20"/>
+          <w:szCs w:val="20"/>
+        </w:rPr>
+        <w:t> </w:t>
+      </w:r>
+    </w:p>
+    <w:p>
+      <w:pPr>
+        <w:pStyle w:val="paragraph"/>
+        <w:shd w:val="clear" w:color="auto" w:fill="FFFFFF"/>
+        <w:spacing w:before="0" w:beforeAutospacing="0" w:after="0" w:afterAutospacing="0"/>
+        <w:textAlignment w:val="baseline"/>
+        <w:rPr>
+          <w:rFonts w:ascii="Segoe UI" w:hAnsi="Segoe UI" w:cs="Segoe UI"/>
+          <w:sz w:val="18"/>
+          <w:szCs w:val="18"/>
+        </w:rPr>
+      </w:pPr>
+      <w:r>
+        <w:rPr>
+          <w:rStyle w:val="normaltextrun"/>
+          <w:rFonts w:ascii="Arial" w:hAnsi="Arial" w:cs="Arial"/>
+          <w:color w:val="242729"/>
+          <w:sz w:val="23"/>
+          <w:szCs w:val="23"/>
+        </w:rPr>
+        <w:t>The token should be hard to guess, unique for each delete request, accepted via $_POST only and expire after a few minutes (expiration not shown in this example).</w:t>
+      </w:r>
+      <w:r>
+        <w:rPr>
+          <w:rStyle w:val="eop"/>
+          <w:rFonts w:ascii="Arial" w:hAnsi="Arial" w:cs="Arial"/>
+          <w:sz w:val="23"/>
+          <w:szCs w:val="23"/>
+        </w:rPr>
+        <w:t> </w:t>
+      </w:r>
+    </w:p>
+    <w:p>
+      <w:pPr>
+        <w:pStyle w:val="paragraph"/>
+        <w:spacing w:before="0" w:beforeAutospacing="0" w:after="0" w:afterAutospacing="0"/>
+        <w:textAlignment w:val="baseline"/>
+        <w:rPr>
+          <w:rFonts w:ascii="Segoe UI" w:hAnsi="Segoe UI" w:cs="Segoe UI"/>
+          <w:sz w:val="18"/>
+          <w:szCs w:val="18"/>
+        </w:rPr>
+      </w:pPr>
+      <w:r>
+        <w:rPr>
+          <w:rStyle w:val="eop"/>
+          <w:rFonts w:ascii="Calibri" w:hAnsi="Calibri" w:cs="Calibri"/>
+          <w:sz w:val="22"/>
+          <w:szCs w:val="22"/>
+        </w:rPr>
+        <w:t> </w:t>
+      </w:r>
+    </w:p>
+    <w:p>
+      <w:pPr>
+        <w:pStyle w:val="paragraph"/>
+        <w:spacing w:before="0" w:beforeAutospacing="0" w:after="0" w:afterAutospacing="0"/>
+        <w:textAlignment w:val="baseline"/>
+        <w:rPr>
+          <w:rFonts w:ascii="Segoe UI" w:hAnsi="Segoe UI" w:cs="Segoe UI"/>
+          <w:sz w:val="18"/>
+          <w:szCs w:val="18"/>
+        </w:rPr>
+      </w:pPr>
+      <w:r>
+        <w:rPr>
+          <w:rStyle w:val="eop"/>
+          <w:rFonts w:ascii="Calibri" w:hAnsi="Calibri" w:cs="Calibri"/>
+          <w:sz w:val="22"/>
+          <w:szCs w:val="22"/>
+        </w:rPr>
+        <w:t> </w:t>
+      </w:r>
+    </w:p>
+    <w:p>
+      <w:pPr>
+        <w:pStyle w:val="paragraph"/>
+        <w:spacing w:before="0" w:beforeAutospacing="0" w:after="0" w:afterAutospacing="0"/>
+        <w:textAlignment w:val="baseline"/>
+        <w:rPr>
+          <w:rFonts w:ascii="Segoe UI" w:hAnsi="Segoe UI" w:cs="Segoe UI"/>
+          <w:sz w:val="18"/>
+          <w:szCs w:val="18"/>
+        </w:rPr>
+      </w:pPr>
+      <w:r>
+        <w:rPr>
+          <w:rStyle w:val="eop"/>
+          <w:rFonts w:ascii="Calibri" w:hAnsi="Calibri" w:cs="Calibri"/>
+          <w:sz w:val="22"/>
+          <w:szCs w:val="22"/>
+        </w:rPr>
+        <w:t> </w:t>
+      </w:r>
+    </w:p>
+    <w:p>
+      <w:pPr>
+        <w:pStyle w:val="paragraph"/>
+        <w:spacing w:before="0" w:beforeAutospacing="0" w:after="0" w:afterAutospacing="0"/>
+        <w:textAlignment w:val="baseline"/>
+        <w:rPr>
+          <w:rFonts w:ascii="Segoe UI" w:hAnsi="Segoe UI" w:cs="Segoe UI"/>
+          <w:sz w:val="18"/>
+          <w:szCs w:val="18"/>
+        </w:rPr>
+      </w:pPr>
+      <w:r>
+        <w:rPr>
+          <w:rStyle w:val="eop"/>
+          <w:rFonts w:ascii="Calibri" w:hAnsi="Calibri" w:cs="Calibri"/>
+          <w:sz w:val="22"/>
+          <w:szCs w:val="22"/>
+        </w:rPr>
+        <w:t> </w:t>
+      </w:r>
+    </w:p>
+    <w:p>
+      <w:pPr>
+        <w:pStyle w:val="paragraph"/>
+        <w:spacing w:before="0" w:beforeAutospacing="0" w:after="0" w:afterAutospacing="0"/>
+        <w:textAlignment w:val="baseline"/>
+        <w:rPr>
+          <w:rFonts w:ascii="Segoe UI" w:hAnsi="Segoe UI" w:cs="Segoe UI"/>
+          <w:sz w:val="18"/>
+          <w:szCs w:val="18"/>
+        </w:rPr>
+      </w:pPr>
+      <w:hyperlink r:id="rId5" w:anchor="gref" w:tgtFrame="_blank" w:history="1">
+        <w:r>
+          <w:rPr>
+            <w:rStyle w:val="normaltextrun"/>
+            <w:rFonts w:ascii="Calibri" w:hAnsi="Calibri" w:cs="Calibri"/>
+            <w:color w:val="0000FF"/>
+            <w:sz w:val="22"/>
+            <w:szCs w:val="22"/>
+            <w:u w:val="single"/>
+          </w:rPr>
+          <w:t>https://resources.infosecinstitute.com/fixing-csrf-vulnerability-in-php-application/#gref</w:t>
+        </w:r>
+      </w:hyperlink>
+      <w:r>
+        <w:rPr>
+          <w:rStyle w:val="eop"/>
+          <w:rFonts w:ascii="Calibri" w:hAnsi="Calibri" w:cs="Calibri"/>
+          <w:sz w:val="22"/>
+          <w:szCs w:val="22"/>
+        </w:rPr>
+        <w:t> </w:t>
+      </w:r>
+    </w:p>
+    <w:p>
+      <w:bookmarkStart w:id="0" w:name="_GoBack"/>
+      <w:bookmarkEnd w:id="0"/>
+    </w:p>
     <w:sectPr>
       <w:pgSz w:w="11906" w:h="16838"/>
       <w:pgMar w:top="1440" w:right="1440" w:bottom="1440" w:left="1440" w:header="708" w:footer="708" w:gutter="0"/>
@@ -4835,6 +7187,45 @@
       <w:contextualSpacing/>
     </w:pPr>
   </w:style>
+  <w:style w:type="paragraph" w:customStyle="1" w:styleId="paragraph">
+    <w:name w:val="paragraph"/>
+    <w:basedOn w:val="Normal"/>
+    <w:rsid w:val="00EE68D1"/>
+    <w:pPr>
+      <w:spacing w:before="100" w:beforeAutospacing="1" w:after="100" w:afterAutospacing="1" w:line="240" w:lineRule="auto"/>
+    </w:pPr>
+    <w:rPr>
+      <w:rFonts w:ascii="Times New Roman" w:eastAsia="Times New Roman" w:hAnsi="Times New Roman" w:cs="Times New Roman"/>
+      <w:sz w:val="24"/>
+      <w:szCs w:val="24"/>
+      <w:lang w:eastAsia="en-GB"/>
+    </w:rPr>
+  </w:style>
+  <w:style w:type="character" w:customStyle="1" w:styleId="normaltextrun">
+    <w:name w:val="normaltextrun"/>
+    <w:basedOn w:val="DefaultParagraphFont"/>
+    <w:rsid w:val="00EE68D1"/>
+  </w:style>
+  <w:style w:type="character" w:customStyle="1" w:styleId="spellingerror">
+    <w:name w:val="spellingerror"/>
+    <w:basedOn w:val="DefaultParagraphFont"/>
+    <w:rsid w:val="00EE68D1"/>
+  </w:style>
+  <w:style w:type="character" w:customStyle="1" w:styleId="eop">
+    <w:name w:val="eop"/>
+    <w:basedOn w:val="DefaultParagraphFont"/>
+    <w:rsid w:val="00EE68D1"/>
+  </w:style>
+  <w:style w:type="character" w:customStyle="1" w:styleId="contextualspellingandgrammarerror">
+    <w:name w:val="contextualspellingandgrammarerror"/>
+    <w:basedOn w:val="DefaultParagraphFont"/>
+    <w:rsid w:val="00EE68D1"/>
+  </w:style>
+  <w:style w:type="character" w:customStyle="1" w:styleId="advancedproofingissue">
+    <w:name w:val="advancedproofingissue"/>
+    <w:basedOn w:val="DefaultParagraphFont"/>
+    <w:rsid w:val="00EE68D1"/>
+  </w:style>
 </w:styles>
 </file>
 

</xml_diff>

<commit_message>
Add Bug tracker, modified project record
</commit_message>
<xml_diff>
--- a/MSc Work/MSC_Project/Project Report guide.docx
+++ b/MSc Work/MSC_Project/Project Report guide.docx
@@ -17,6 +17,8 @@
           <w:lang w:eastAsia="en-GB"/>
         </w:rPr>
       </w:pPr>
+      <w:bookmarkStart w:id="0" w:name="_GoBack"/>
+      <w:bookmarkEnd w:id="0"/>
       <w:r>
         <w:rPr>
           <w:rFonts w:ascii="Arial" w:eastAsia="Times New Roman" w:hAnsi="Arial" w:cs="Arial"/>
@@ -47,7 +49,25 @@
           <w:color w:val="000000"/>
           <w:lang w:eastAsia="en-GB"/>
         </w:rPr>
-        <w:t>The aims of the report are (i) to present the work to a wider audience which is unfamiliar with the project, (ii) to provide a written record for future reference by users of your software and further developers of your work, and (iii) to demonstrate the student's skills in writing and structuring a report.</w:t>
+        <w:t>The aims of the report are (</w:t>
+      </w:r>
+      <w:proofErr w:type="spellStart"/>
+      <w:r>
+        <w:rPr>
+          <w:rFonts w:ascii="Times New Roman" w:eastAsia="Times New Roman" w:hAnsi="Times New Roman" w:cs="Times New Roman"/>
+          <w:color w:val="000000"/>
+          <w:lang w:eastAsia="en-GB"/>
+        </w:rPr>
+        <w:t>i</w:t>
+      </w:r>
+      <w:proofErr w:type="spellEnd"/>
+      <w:r>
+        <w:rPr>
+          <w:rFonts w:ascii="Times New Roman" w:eastAsia="Times New Roman" w:hAnsi="Times New Roman" w:cs="Times New Roman"/>
+          <w:color w:val="000000"/>
+          <w:lang w:eastAsia="en-GB"/>
+        </w:rPr>
+        <w:t>) to present the work to a wider audience which is unfamiliar with the project, (ii) to provide a written record for future reference by users of your software and further developers of your work, and (iii) to demonstrate the student's skills in writing and structuring a report.</w:t>
       </w:r>
     </w:p>
     <w:p>
@@ -549,7 +569,29 @@
           <w:szCs w:val="20"/>
           <w:lang w:eastAsia="en-GB"/>
         </w:rPr>
-        <w:t xml:space="preserve">Niger state polytechnic, Zungeru is a tertiary institution with </w:t>
+        <w:t xml:space="preserve">Niger state polytechnic, </w:t>
+      </w:r>
+      <w:proofErr w:type="spellStart"/>
+      <w:r>
+        <w:rPr>
+          <w:rFonts w:ascii="inherit" w:eastAsia="Times New Roman" w:hAnsi="inherit" w:cs="Arial"/>
+          <w:color w:val="000000"/>
+          <w:sz w:val="20"/>
+          <w:szCs w:val="20"/>
+          <w:lang w:eastAsia="en-GB"/>
+        </w:rPr>
+        <w:t>Zungeru</w:t>
+      </w:r>
+      <w:proofErr w:type="spellEnd"/>
+      <w:r>
+        <w:rPr>
+          <w:rFonts w:ascii="inherit" w:eastAsia="Times New Roman" w:hAnsi="inherit" w:cs="Arial"/>
+          <w:color w:val="000000"/>
+          <w:sz w:val="20"/>
+          <w:szCs w:val="20"/>
+          <w:lang w:eastAsia="en-GB"/>
+        </w:rPr>
+        <w:t xml:space="preserve"> is a tertiary institution with </w:t>
       </w:r>
       <w:r>
         <w:rPr>
@@ -1701,7 +1743,29 @@
           <w:szCs w:val="20"/>
           <w:lang w:eastAsia="en-GB"/>
         </w:rPr>
-        <w:t xml:space="preserve"> better access to students' records (personal, and courses), updating student records keeping track of passed and failed courses (performance).  The support of storing course information (course codes, course title, course credit units and grade points for the purpose of computing GPA with automation is required.[3]</w:t>
+        <w:t xml:space="preserve"> better access to students' records (personal, and courses), updating student records keeping track of passed and failed courses (performance).  The support of storing course information (course codes, course title, course credit units and grade points for the purpose of computing GPA with automation is required</w:t>
+      </w:r>
+      <w:proofErr w:type="gramStart"/>
+      <w:r>
+        <w:rPr>
+          <w:rFonts w:ascii="inherit" w:eastAsia="Times New Roman" w:hAnsi="inherit" w:cs="Arial"/>
+          <w:color w:val="000000"/>
+          <w:sz w:val="20"/>
+          <w:szCs w:val="20"/>
+          <w:lang w:eastAsia="en-GB"/>
+        </w:rPr>
+        <w:t>.[</w:t>
+      </w:r>
+      <w:proofErr w:type="gramEnd"/>
+      <w:r>
+        <w:rPr>
+          <w:rFonts w:ascii="inherit" w:eastAsia="Times New Roman" w:hAnsi="inherit" w:cs="Arial"/>
+          <w:color w:val="000000"/>
+          <w:sz w:val="20"/>
+          <w:szCs w:val="20"/>
+          <w:lang w:eastAsia="en-GB"/>
+        </w:rPr>
+        <w:t>3]</w:t>
       </w:r>
     </w:p>
     <w:p>
@@ -1806,6 +1870,7 @@
         </w:rPr>
         <w:t>(</w:t>
       </w:r>
+      <w:proofErr w:type="spellStart"/>
       <w:r>
         <w:rPr>
           <w:rFonts w:ascii="inherit" w:eastAsia="Times New Roman" w:hAnsi="inherit" w:cs="Arial"/>
@@ -1816,6 +1881,7 @@
         </w:rPr>
         <w:t>Udeze</w:t>
       </w:r>
+      <w:proofErr w:type="spellEnd"/>
       <w:r>
         <w:rPr>
           <w:rFonts w:ascii="inherit" w:eastAsia="Times New Roman" w:hAnsi="inherit" w:cs="Arial"/>
@@ -2277,7 +2343,29 @@
           <w:lang w:eastAsia="en-GB"/>
         </w:rPr>
         <w:lastRenderedPageBreak/>
-        <w:t>the students RMS are not web based and others do not integrate well with the other information system in the Universities.[1]</w:t>
+        <w:t>the students RMS are not web based and others do not integrate well with the other information system in the Universities</w:t>
+      </w:r>
+      <w:proofErr w:type="gramStart"/>
+      <w:r>
+        <w:rPr>
+          <w:rFonts w:ascii="inherit" w:eastAsia="Times New Roman" w:hAnsi="inherit" w:cs="Arial"/>
+          <w:color w:val="000000"/>
+          <w:sz w:val="20"/>
+          <w:szCs w:val="20"/>
+          <w:lang w:eastAsia="en-GB"/>
+        </w:rPr>
+        <w:t>.[</w:t>
+      </w:r>
+      <w:proofErr w:type="gramEnd"/>
+      <w:r>
+        <w:rPr>
+          <w:rFonts w:ascii="inherit" w:eastAsia="Times New Roman" w:hAnsi="inherit" w:cs="Arial"/>
+          <w:color w:val="000000"/>
+          <w:sz w:val="20"/>
+          <w:szCs w:val="20"/>
+          <w:lang w:eastAsia="en-GB"/>
+        </w:rPr>
+        <w:t>1]</w:t>
       </w:r>
     </w:p>
     <w:p>
@@ -2477,6 +2565,7 @@
         </w:rPr>
         <w:t xml:space="preserve">related work it is clear that the </w:t>
       </w:r>
+      <w:proofErr w:type="spellStart"/>
       <w:r>
         <w:rPr>
           <w:rFonts w:ascii="inherit" w:hAnsi="inherit" w:cs="Arial"/>
@@ -2484,7 +2573,37 @@
           <w:sz w:val="20"/>
           <w:szCs w:val="20"/>
         </w:rPr>
-        <w:t>the requirement to have an online Result computation system in Niger state Polytechnic, Zungeru, Nigeria is important. In the institution, Students result are computed every semester from the summation of CA and Exam score of each course taken by students, given each student grades, GP, CGPA and remark. This is presented as broadsheet with analysis. The computation of result is completely manual.</w:t>
+        <w:t>the</w:t>
+      </w:r>
+      <w:proofErr w:type="spellEnd"/>
+      <w:r>
+        <w:rPr>
+          <w:rFonts w:ascii="inherit" w:hAnsi="inherit" w:cs="Arial"/>
+          <w:color w:val="000000"/>
+          <w:sz w:val="20"/>
+          <w:szCs w:val="20"/>
+        </w:rPr>
+        <w:t xml:space="preserve"> requirement to have an online Result computation system in Niger state Polytechnic, </w:t>
+      </w:r>
+      <w:proofErr w:type="spellStart"/>
+      <w:r>
+        <w:rPr>
+          <w:rFonts w:ascii="inherit" w:hAnsi="inherit" w:cs="Arial"/>
+          <w:color w:val="000000"/>
+          <w:sz w:val="20"/>
+          <w:szCs w:val="20"/>
+        </w:rPr>
+        <w:t>Zungeru</w:t>
+      </w:r>
+      <w:proofErr w:type="spellEnd"/>
+      <w:r>
+        <w:rPr>
+          <w:rFonts w:ascii="inherit" w:hAnsi="inherit" w:cs="Arial"/>
+          <w:color w:val="000000"/>
+          <w:sz w:val="20"/>
+          <w:szCs w:val="20"/>
+        </w:rPr>
+        <w:t>, Nigeria is important. In the institution, Students result are computed every semester from the summation of CA and Exam score of each course taken by students, given each student grades, GP, CGPA and remark. This is presented as broadsheet with analysis. The computation of result is completely manual.</w:t>
       </w:r>
     </w:p>
     <w:p>
@@ -2597,7 +2716,55 @@
           <w:rFonts w:asciiTheme="majorHAnsi" w:hAnsiTheme="majorHAnsi" w:cstheme="majorHAnsi"/>
           <w:i/>
         </w:rPr>
-        <w:t>1. Akpasam J. E., Simeon O., Afolayan J. J. (2017). Development of Students Result Management System: A case study of University of Uyo. Mathematical and Software Engineering, Vol. 3, No. 1, 26-42.</w:t>
+        <w:t xml:space="preserve">1. </w:t>
+      </w:r>
+      <w:proofErr w:type="spellStart"/>
+      <w:r>
+        <w:rPr>
+          <w:rFonts w:asciiTheme="majorHAnsi" w:hAnsiTheme="majorHAnsi" w:cstheme="majorHAnsi"/>
+          <w:i/>
+        </w:rPr>
+        <w:t>Akpasam</w:t>
+      </w:r>
+      <w:proofErr w:type="spellEnd"/>
+      <w:r>
+        <w:rPr>
+          <w:rFonts w:asciiTheme="majorHAnsi" w:hAnsiTheme="majorHAnsi" w:cstheme="majorHAnsi"/>
+          <w:i/>
+        </w:rPr>
+        <w:t xml:space="preserve"> J. E., Simeon O., </w:t>
+      </w:r>
+      <w:proofErr w:type="spellStart"/>
+      <w:r>
+        <w:rPr>
+          <w:rFonts w:asciiTheme="majorHAnsi" w:hAnsiTheme="majorHAnsi" w:cstheme="majorHAnsi"/>
+          <w:i/>
+        </w:rPr>
+        <w:t>Afolayan</w:t>
+      </w:r>
+      <w:proofErr w:type="spellEnd"/>
+      <w:r>
+        <w:rPr>
+          <w:rFonts w:asciiTheme="majorHAnsi" w:hAnsiTheme="majorHAnsi" w:cstheme="majorHAnsi"/>
+          <w:i/>
+        </w:rPr>
+        <w:t xml:space="preserve"> J. J. (2017). Development of Students Result Management System: A case study of University of </w:t>
+      </w:r>
+      <w:proofErr w:type="spellStart"/>
+      <w:r>
+        <w:rPr>
+          <w:rFonts w:asciiTheme="majorHAnsi" w:hAnsiTheme="majorHAnsi" w:cstheme="majorHAnsi"/>
+          <w:i/>
+        </w:rPr>
+        <w:t>Uyo</w:t>
+      </w:r>
+      <w:proofErr w:type="spellEnd"/>
+      <w:r>
+        <w:rPr>
+          <w:rFonts w:asciiTheme="majorHAnsi" w:hAnsiTheme="majorHAnsi" w:cstheme="majorHAnsi"/>
+          <w:i/>
+        </w:rPr>
+        <w:t>. Mathematical and Software Engineering, Vol. 3, No. 1, 26-42.</w:t>
       </w:r>
     </w:p>
     <w:p>
@@ -2614,7 +2781,39 @@
           <w:rFonts w:asciiTheme="majorHAnsi" w:hAnsiTheme="majorHAnsi" w:cstheme="majorHAnsi"/>
           <w:i/>
         </w:rPr>
-        <w:t>2. Ashwin M., Jugal P., Aditya M. (2018). Student Result Analysis System. International Research Journal of Engineering and Technology (IRJET), vol.5, e-ISSN: 2895 -0056</w:t>
+        <w:t xml:space="preserve">2. </w:t>
+      </w:r>
+      <w:proofErr w:type="spellStart"/>
+      <w:r>
+        <w:rPr>
+          <w:rFonts w:asciiTheme="majorHAnsi" w:hAnsiTheme="majorHAnsi" w:cstheme="majorHAnsi"/>
+          <w:i/>
+        </w:rPr>
+        <w:t>Ashwin</w:t>
+      </w:r>
+      <w:proofErr w:type="spellEnd"/>
+      <w:r>
+        <w:rPr>
+          <w:rFonts w:asciiTheme="majorHAnsi" w:hAnsiTheme="majorHAnsi" w:cstheme="majorHAnsi"/>
+          <w:i/>
+        </w:rPr>
+        <w:t xml:space="preserve"> M., </w:t>
+      </w:r>
+      <w:proofErr w:type="spellStart"/>
+      <w:r>
+        <w:rPr>
+          <w:rFonts w:asciiTheme="majorHAnsi" w:hAnsiTheme="majorHAnsi" w:cstheme="majorHAnsi"/>
+          <w:i/>
+        </w:rPr>
+        <w:t>Jugal</w:t>
+      </w:r>
+      <w:proofErr w:type="spellEnd"/>
+      <w:r>
+        <w:rPr>
+          <w:rFonts w:asciiTheme="majorHAnsi" w:hAnsiTheme="majorHAnsi" w:cstheme="majorHAnsi"/>
+          <w:i/>
+        </w:rPr>
+        <w:t xml:space="preserve"> P., Aditya M. (2018). Student Result Analysis System. International Research Journal of Engineering and Technology (IRJET), vol.5, e-ISSN: 2895 -0056</w:t>
       </w:r>
       <w:r>
         <w:rPr>
@@ -2644,7 +2843,27 @@
           <w:sz w:val="24"/>
           <w:szCs w:val="24"/>
         </w:rPr>
-        <w:t>3. UDEZE, C. L.,  UMOREN, P. U., OHERI, H. E., &amp; ATTAH H. H. (2017) Automated Students' Results Management Information System (SRMIS), Journal of Multidisciplinary Engineering Science and Technology (JMEST) Vol. 4, ISSN: 2458-9403,</w:t>
+        <w:t>3. UDEZE, C. L.</w:t>
+      </w:r>
+      <w:proofErr w:type="gramStart"/>
+      <w:r>
+        <w:rPr>
+          <w:rFonts w:asciiTheme="majorHAnsi" w:hAnsiTheme="majorHAnsi" w:cstheme="majorHAnsi"/>
+          <w:i/>
+          <w:sz w:val="24"/>
+          <w:szCs w:val="24"/>
+        </w:rPr>
+        <w:t>,  UMOREN</w:t>
+      </w:r>
+      <w:proofErr w:type="gramEnd"/>
+      <w:r>
+        <w:rPr>
+          <w:rFonts w:asciiTheme="majorHAnsi" w:hAnsiTheme="majorHAnsi" w:cstheme="majorHAnsi"/>
+          <w:i/>
+          <w:sz w:val="24"/>
+          <w:szCs w:val="24"/>
+        </w:rPr>
+        <w:t>, P. U., OHERI, H. E., &amp; ATTAH H. H. (2017) Automated Students' Results Management Information System (SRMIS), Journal of Multidisciplinary Engineering Science and Technology (JMEST) Vol. 4, ISSN: 2458-9403,</w:t>
       </w:r>
     </w:p>
     <w:p>
@@ -3751,23 +3970,68 @@
       <w:pPr>
         <w:shd w:val="clear" w:color="auto" w:fill="FFFFFF"/>
         <w:spacing w:after="0" w:line="240" w:lineRule="auto"/>
-        <w:rPr>
-          <w:rFonts w:ascii="inherit" w:eastAsia="Times New Roman" w:hAnsi="inherit" w:cs="Arial"/>
-          <w:color w:val="000000"/>
-          <w:sz w:val="20"/>
-          <w:szCs w:val="20"/>
-          <w:lang w:eastAsia="en-GB"/>
-        </w:rPr>
-      </w:pPr>
-      <w:r>
-        <w:rPr>
-          <w:rFonts w:ascii="inherit" w:eastAsia="Times New Roman" w:hAnsi="inherit" w:cs="Arial"/>
-          <w:color w:val="000000"/>
-          <w:sz w:val="20"/>
-          <w:szCs w:val="20"/>
-          <w:lang w:eastAsia="en-GB"/>
-        </w:rPr>
-        <w:t>The heuristic evaluation was based on the Jakob Nielsen’s ten usability heuristics. Heuristic evaluation (Nielsen and Molich, 1990; Nielsen 1994) is a usability engineering method for finding the usability problems in a user interface design. Heuristic evaluation involves having a small set of evaluators examine the interface and judge its compliance with recognized usability pri</w:t>
+        <w:jc w:val="both"/>
+        <w:rPr>
+          <w:rFonts w:ascii="inherit" w:eastAsia="Times New Roman" w:hAnsi="inherit" w:cs="Arial"/>
+          <w:color w:val="000000"/>
+          <w:sz w:val="20"/>
+          <w:szCs w:val="20"/>
+          <w:lang w:eastAsia="en-GB"/>
+        </w:rPr>
+      </w:pPr>
+      <w:r>
+        <w:rPr>
+          <w:rFonts w:ascii="inherit" w:eastAsia="Times New Roman" w:hAnsi="inherit" w:cs="Arial"/>
+          <w:color w:val="000000"/>
+          <w:sz w:val="20"/>
+          <w:szCs w:val="20"/>
+          <w:lang w:eastAsia="en-GB"/>
+        </w:rPr>
+        <w:t xml:space="preserve">The heuristic evaluation was based on the </w:t>
+      </w:r>
+      <w:proofErr w:type="spellStart"/>
+      <w:r>
+        <w:rPr>
+          <w:rFonts w:ascii="inherit" w:eastAsia="Times New Roman" w:hAnsi="inherit" w:cs="Arial"/>
+          <w:color w:val="000000"/>
+          <w:sz w:val="20"/>
+          <w:szCs w:val="20"/>
+          <w:lang w:eastAsia="en-GB"/>
+        </w:rPr>
+        <w:t>Jakob</w:t>
+      </w:r>
+      <w:proofErr w:type="spellEnd"/>
+      <w:r>
+        <w:rPr>
+          <w:rFonts w:ascii="inherit" w:eastAsia="Times New Roman" w:hAnsi="inherit" w:cs="Arial"/>
+          <w:color w:val="000000"/>
+          <w:sz w:val="20"/>
+          <w:szCs w:val="20"/>
+          <w:lang w:eastAsia="en-GB"/>
+        </w:rPr>
+        <w:t xml:space="preserve"> Nielsen’s ten usability heuristics. Heuristic evaluation (Nielsen and </w:t>
+      </w:r>
+      <w:proofErr w:type="spellStart"/>
+      <w:r>
+        <w:rPr>
+          <w:rFonts w:ascii="inherit" w:eastAsia="Times New Roman" w:hAnsi="inherit" w:cs="Arial"/>
+          <w:color w:val="000000"/>
+          <w:sz w:val="20"/>
+          <w:szCs w:val="20"/>
+          <w:lang w:eastAsia="en-GB"/>
+        </w:rPr>
+        <w:t>Molich</w:t>
+      </w:r>
+      <w:proofErr w:type="spellEnd"/>
+      <w:r>
+        <w:rPr>
+          <w:rFonts w:ascii="inherit" w:eastAsia="Times New Roman" w:hAnsi="inherit" w:cs="Arial"/>
+          <w:color w:val="000000"/>
+          <w:sz w:val="20"/>
+          <w:szCs w:val="20"/>
+          <w:lang w:eastAsia="en-GB"/>
+        </w:rPr>
+        <w:t>, 1990; Nielsen 1994) is a usability engineering method for finding the usability problems in a user interface design. Heuristic evaluation involves having a small set of evaluators examine the interface and judge its compliance with recognized usability pri</w:t>
       </w:r>
       <w:r>
         <w:rPr>
@@ -3787,7 +4051,29 @@
           <w:szCs w:val="20"/>
           <w:lang w:eastAsia="en-GB"/>
         </w:rPr>
-        <w:t>. The main advantages of this method of evaluation are that it’s very easy to do it, and at the same time it doesn’t take too long to complete it. On the other hand, according to Jakob Nielsen there is a need of more than one evaluator in order to conduct the</w:t>
+        <w:t xml:space="preserve">. The main advantages of this method of evaluation are that it’s very easy to do it, and at the same time it doesn’t take too long to complete it. On the other hand, according to </w:t>
+      </w:r>
+      <w:proofErr w:type="spellStart"/>
+      <w:r>
+        <w:rPr>
+          <w:rFonts w:ascii="inherit" w:eastAsia="Times New Roman" w:hAnsi="inherit" w:cs="Arial"/>
+          <w:color w:val="000000"/>
+          <w:sz w:val="20"/>
+          <w:szCs w:val="20"/>
+          <w:lang w:eastAsia="en-GB"/>
+        </w:rPr>
+        <w:t>Jakob</w:t>
+      </w:r>
+      <w:proofErr w:type="spellEnd"/>
+      <w:r>
+        <w:rPr>
+          <w:rFonts w:ascii="inherit" w:eastAsia="Times New Roman" w:hAnsi="inherit" w:cs="Arial"/>
+          <w:color w:val="000000"/>
+          <w:sz w:val="20"/>
+          <w:szCs w:val="20"/>
+          <w:lang w:eastAsia="en-GB"/>
+        </w:rPr>
+        <w:t xml:space="preserve"> Nielsen there is a need of more than one evaluator in order to conduct the</w:t>
       </w:r>
       <w:r>
         <w:rPr>
@@ -3799,8 +4085,6 @@
         </w:rPr>
         <w:t xml:space="preserve"> evaluation with valid results.</w:t>
       </w:r>
-      <w:bookmarkStart w:id="0" w:name="_GoBack"/>
-      <w:bookmarkEnd w:id="0"/>
       <w:r>
         <w:rPr>
           <w:rFonts w:ascii="inherit" w:eastAsia="Times New Roman" w:hAnsi="inherit" w:cs="Arial"/>
@@ -3839,23 +4123,68 @@
       <w:pPr>
         <w:shd w:val="clear" w:color="auto" w:fill="FFFFFF"/>
         <w:spacing w:after="0" w:line="240" w:lineRule="auto"/>
-        <w:rPr>
-          <w:rFonts w:ascii="inherit" w:eastAsia="Times New Roman" w:hAnsi="inherit" w:cs="Arial"/>
-          <w:color w:val="000000"/>
-          <w:sz w:val="20"/>
-          <w:szCs w:val="20"/>
-          <w:lang w:eastAsia="en-GB"/>
-        </w:rPr>
-      </w:pPr>
-      <w:r>
-        <w:rPr>
-          <w:rFonts w:ascii="inherit" w:eastAsia="Times New Roman" w:hAnsi="inherit" w:cs="Arial"/>
-          <w:color w:val="000000"/>
-          <w:sz w:val="20"/>
-          <w:szCs w:val="20"/>
-          <w:lang w:eastAsia="en-GB"/>
-        </w:rPr>
-        <w:t>The heuristic evaluation was based on the Jakob Nielsen’s ten usability heuristics. Heuristic evaluation (Nielsen and Molich, 1990; Nielsen 1994) is a usability engineering method for finding the usability problems in a user interface design. Heuristic evaluation involves having a small set of evaluators examine the interface and judge its compliance with recognized usabilit</w:t>
+        <w:jc w:val="both"/>
+        <w:rPr>
+          <w:rFonts w:ascii="inherit" w:eastAsia="Times New Roman" w:hAnsi="inherit" w:cs="Arial"/>
+          <w:color w:val="000000"/>
+          <w:sz w:val="20"/>
+          <w:szCs w:val="20"/>
+          <w:lang w:eastAsia="en-GB"/>
+        </w:rPr>
+      </w:pPr>
+      <w:r>
+        <w:rPr>
+          <w:rFonts w:ascii="inherit" w:eastAsia="Times New Roman" w:hAnsi="inherit" w:cs="Arial"/>
+          <w:color w:val="000000"/>
+          <w:sz w:val="20"/>
+          <w:szCs w:val="20"/>
+          <w:lang w:eastAsia="en-GB"/>
+        </w:rPr>
+        <w:t xml:space="preserve">The heuristic evaluation was based on the </w:t>
+      </w:r>
+      <w:proofErr w:type="spellStart"/>
+      <w:r>
+        <w:rPr>
+          <w:rFonts w:ascii="inherit" w:eastAsia="Times New Roman" w:hAnsi="inherit" w:cs="Arial"/>
+          <w:color w:val="000000"/>
+          <w:sz w:val="20"/>
+          <w:szCs w:val="20"/>
+          <w:lang w:eastAsia="en-GB"/>
+        </w:rPr>
+        <w:t>Jakob</w:t>
+      </w:r>
+      <w:proofErr w:type="spellEnd"/>
+      <w:r>
+        <w:rPr>
+          <w:rFonts w:ascii="inherit" w:eastAsia="Times New Roman" w:hAnsi="inherit" w:cs="Arial"/>
+          <w:color w:val="000000"/>
+          <w:sz w:val="20"/>
+          <w:szCs w:val="20"/>
+          <w:lang w:eastAsia="en-GB"/>
+        </w:rPr>
+        <w:t xml:space="preserve"> Nielsen’s ten usability heuristics. Heuristic evaluation (Nielsen and </w:t>
+      </w:r>
+      <w:proofErr w:type="spellStart"/>
+      <w:r>
+        <w:rPr>
+          <w:rFonts w:ascii="inherit" w:eastAsia="Times New Roman" w:hAnsi="inherit" w:cs="Arial"/>
+          <w:color w:val="000000"/>
+          <w:sz w:val="20"/>
+          <w:szCs w:val="20"/>
+          <w:lang w:eastAsia="en-GB"/>
+        </w:rPr>
+        <w:t>Molich</w:t>
+      </w:r>
+      <w:proofErr w:type="spellEnd"/>
+      <w:r>
+        <w:rPr>
+          <w:rFonts w:ascii="inherit" w:eastAsia="Times New Roman" w:hAnsi="inherit" w:cs="Arial"/>
+          <w:color w:val="000000"/>
+          <w:sz w:val="20"/>
+          <w:szCs w:val="20"/>
+          <w:lang w:eastAsia="en-GB"/>
+        </w:rPr>
+        <w:t>, 1990; Nielsen 1994) is a usability engineering method for finding the usability problems in a user interface design. Heuristic evaluation involves having a small set of evaluators examine the interface and judge its compliance with recognized usabilit</w:t>
       </w:r>
       <w:r>
         <w:rPr>
@@ -3895,7 +4224,29 @@
           <w:szCs w:val="20"/>
           <w:lang w:eastAsia="en-GB"/>
         </w:rPr>
-        <w:t>the other hand, according to Jakob Nielsen there is a need of more than one evaluator in order to conduct the evaluation with valid results.</w:t>
+        <w:t xml:space="preserve">the other hand, according to </w:t>
+      </w:r>
+      <w:proofErr w:type="spellStart"/>
+      <w:r>
+        <w:rPr>
+          <w:rFonts w:ascii="inherit" w:eastAsia="Times New Roman" w:hAnsi="inherit" w:cs="Arial"/>
+          <w:color w:val="000000"/>
+          <w:sz w:val="20"/>
+          <w:szCs w:val="20"/>
+          <w:lang w:eastAsia="en-GB"/>
+        </w:rPr>
+        <w:t>Jakob</w:t>
+      </w:r>
+      <w:proofErr w:type="spellEnd"/>
+      <w:r>
+        <w:rPr>
+          <w:rFonts w:ascii="inherit" w:eastAsia="Times New Roman" w:hAnsi="inherit" w:cs="Arial"/>
+          <w:color w:val="000000"/>
+          <w:sz w:val="20"/>
+          <w:szCs w:val="20"/>
+          <w:lang w:eastAsia="en-GB"/>
+        </w:rPr>
+        <w:t xml:space="preserve"> Nielsen there is a need of more than one evaluator in order to conduct the evaluation with valid results.</w:t>
       </w:r>
     </w:p>
     <w:p>
@@ -4158,7 +4509,29 @@
           <w:szCs w:val="20"/>
           <w:lang w:eastAsia="en-GB"/>
         </w:rPr>
-        <w:t xml:space="preserve">Having gathered all the requirements above, the medium fidelity was designed The personas and the scenarios were very important in order to have some first ideas about the web application and create a medium fidelity prototype, so it can be tested form a focus group. </w:t>
+        <w:t xml:space="preserve">Having gathered all the requirements above, the medium fidelity was designed </w:t>
+      </w:r>
+      <w:proofErr w:type="gramStart"/>
+      <w:r>
+        <w:rPr>
+          <w:rFonts w:ascii="inherit" w:eastAsia="Times New Roman" w:hAnsi="inherit" w:cs="Arial"/>
+          <w:color w:val="000000"/>
+          <w:sz w:val="20"/>
+          <w:szCs w:val="20"/>
+          <w:lang w:eastAsia="en-GB"/>
+        </w:rPr>
+        <w:t>The</w:t>
+      </w:r>
+      <w:proofErr w:type="gramEnd"/>
+      <w:r>
+        <w:rPr>
+          <w:rFonts w:ascii="inherit" w:eastAsia="Times New Roman" w:hAnsi="inherit" w:cs="Arial"/>
+          <w:color w:val="000000"/>
+          <w:sz w:val="20"/>
+          <w:szCs w:val="20"/>
+          <w:lang w:eastAsia="en-GB"/>
+        </w:rPr>
+        <w:t xml:space="preserve"> personas and the scenarios were very important in order to have some first ideas about the web application and create a medium fidelity prototype, so it can be tested form a focus group. </w:t>
       </w:r>
     </w:p>
     <w:p>
@@ -4204,30 +4577,74 @@
           <w:szCs w:val="20"/>
           <w:lang w:eastAsia="en-GB"/>
         </w:rPr>
-        <w:t>The prototype was designed using Photoshop for the sketches and InVision App tool. Photoshop was used for the sketches as it is very simple but it has many features. Photoshop is a digital imaging software3 which currently is considered the best in the market. InVision4 is a web based prototyping tool and at the moment it’s the world's leading prototyping, collaboration &amp; workflow platform. It’s easy for quick interactive prototypes and it offers the opportunity to share it by generating a link. Like any other similar tool, it is required to have the designs or sketches, in order to add them to the dashboard of the tool and start the interaction.</w:t>
-      </w:r>
-    </w:p>
-    <w:p>
-      <w:pPr>
-        <w:shd w:val="clear" w:color="auto" w:fill="FFFFFF"/>
-        <w:spacing w:after="0" w:line="240" w:lineRule="auto"/>
-        <w:rPr>
-          <w:rFonts w:ascii="inherit" w:eastAsia="Times New Roman" w:hAnsi="inherit" w:cs="Arial"/>
-          <w:color w:val="000000"/>
-          <w:sz w:val="20"/>
-          <w:szCs w:val="20"/>
-          <w:lang w:eastAsia="en-GB"/>
-        </w:rPr>
-      </w:pPr>
-      <w:r>
-        <w:rPr>
-          <w:rFonts w:ascii="inherit" w:eastAsia="Times New Roman" w:hAnsi="inherit" w:cs="Arial"/>
-          <w:color w:val="000000"/>
-          <w:sz w:val="20"/>
-          <w:szCs w:val="20"/>
-          <w:lang w:eastAsia="en-GB"/>
-        </w:rPr>
-        <w:t xml:space="preserve">There are many similar products, but the biggest competitor is Marvel App, which has many good reviews too. These two apps are very similar and very easy to use. Invision was chosen because it has a more convenient layout and it has been previously used for assignment projects, so it was more familiar. </w:t>
+        <w:t xml:space="preserve">The prototype was designed using Photoshop for the sketches and </w:t>
+      </w:r>
+      <w:proofErr w:type="spellStart"/>
+      <w:r>
+        <w:rPr>
+          <w:rFonts w:ascii="inherit" w:eastAsia="Times New Roman" w:hAnsi="inherit" w:cs="Arial"/>
+          <w:color w:val="000000"/>
+          <w:sz w:val="20"/>
+          <w:szCs w:val="20"/>
+          <w:lang w:eastAsia="en-GB"/>
+        </w:rPr>
+        <w:t>InVision</w:t>
+      </w:r>
+      <w:proofErr w:type="spellEnd"/>
+      <w:r>
+        <w:rPr>
+          <w:rFonts w:ascii="inherit" w:eastAsia="Times New Roman" w:hAnsi="inherit" w:cs="Arial"/>
+          <w:color w:val="000000"/>
+          <w:sz w:val="20"/>
+          <w:szCs w:val="20"/>
+          <w:lang w:eastAsia="en-GB"/>
+        </w:rPr>
+        <w:t xml:space="preserve"> App tool. Photoshop was used for the sketches as it is very simple but it has many features. Photoshop is a digital imaging software3 which currently is considered the best in the market. InVision4 is a web based prototyping tool and at the moment it’s the world's leading prototyping, collaboration &amp; workflow platform. It’s easy for quick interactive prototypes and it offers the opportunity to share it by generating a link. Like any other similar tool, it is required to have the designs or sketches, in order to add them to the dashboard of the tool and start the interaction.</w:t>
+      </w:r>
+    </w:p>
+    <w:p>
+      <w:pPr>
+        <w:shd w:val="clear" w:color="auto" w:fill="FFFFFF"/>
+        <w:spacing w:after="0" w:line="240" w:lineRule="auto"/>
+        <w:rPr>
+          <w:rFonts w:ascii="inherit" w:eastAsia="Times New Roman" w:hAnsi="inherit" w:cs="Arial"/>
+          <w:color w:val="000000"/>
+          <w:sz w:val="20"/>
+          <w:szCs w:val="20"/>
+          <w:lang w:eastAsia="en-GB"/>
+        </w:rPr>
+      </w:pPr>
+      <w:r>
+        <w:rPr>
+          <w:rFonts w:ascii="inherit" w:eastAsia="Times New Roman" w:hAnsi="inherit" w:cs="Arial"/>
+          <w:color w:val="000000"/>
+          <w:sz w:val="20"/>
+          <w:szCs w:val="20"/>
+          <w:lang w:eastAsia="en-GB"/>
+        </w:rPr>
+        <w:t xml:space="preserve">There are many similar products, but the biggest competitor is Marvel App, which has many good reviews too. These two apps are very similar and very easy to use. </w:t>
+      </w:r>
+      <w:proofErr w:type="spellStart"/>
+      <w:r>
+        <w:rPr>
+          <w:rFonts w:ascii="inherit" w:eastAsia="Times New Roman" w:hAnsi="inherit" w:cs="Arial"/>
+          <w:color w:val="000000"/>
+          <w:sz w:val="20"/>
+          <w:szCs w:val="20"/>
+          <w:lang w:eastAsia="en-GB"/>
+        </w:rPr>
+        <w:t>Invision</w:t>
+      </w:r>
+      <w:proofErr w:type="spellEnd"/>
+      <w:r>
+        <w:rPr>
+          <w:rFonts w:ascii="inherit" w:eastAsia="Times New Roman" w:hAnsi="inherit" w:cs="Arial"/>
+          <w:color w:val="000000"/>
+          <w:sz w:val="20"/>
+          <w:szCs w:val="20"/>
+          <w:lang w:eastAsia="en-GB"/>
+        </w:rPr>
+        <w:t xml:space="preserve"> was chosen because it has a more convenient layout and it has been previously used for assignment projects, so it was more familiar. </w:t>
       </w:r>
     </w:p>
     <w:p>
@@ -4457,7 +4874,29 @@
           <w:szCs w:val="20"/>
           <w:lang w:eastAsia="en-GB"/>
         </w:rPr>
-        <w:t xml:space="preserve">An alternative method would be the interviews, but it would take more time to finish approximately five interviews and the results could be less helpful. For example, if the interviewees are not talkative or if something happen during the interview that makes them feel awkward, then the interview will fail (as Lazar et al OR Lazar, Feng &amp; Hochheiser say). On the other hand, more time with each participant could give more detailed results but that is not necessarily a positive aspect. </w:t>
+        <w:t xml:space="preserve">An alternative method would be the interviews, but it would take more time to finish approximately five interviews and the results could be less helpful. For example, if the interviewees are not talkative or if something happen during the interview that makes them feel awkward, then the interview will fail (as Lazar et al OR Lazar, Feng &amp; </w:t>
+      </w:r>
+      <w:proofErr w:type="spellStart"/>
+      <w:r>
+        <w:rPr>
+          <w:rFonts w:ascii="inherit" w:eastAsia="Times New Roman" w:hAnsi="inherit" w:cs="Arial"/>
+          <w:color w:val="000000"/>
+          <w:sz w:val="20"/>
+          <w:szCs w:val="20"/>
+          <w:lang w:eastAsia="en-GB"/>
+        </w:rPr>
+        <w:t>Hochheiser</w:t>
+      </w:r>
+      <w:proofErr w:type="spellEnd"/>
+      <w:r>
+        <w:rPr>
+          <w:rFonts w:ascii="inherit" w:eastAsia="Times New Roman" w:hAnsi="inherit" w:cs="Arial"/>
+          <w:color w:val="000000"/>
+          <w:sz w:val="20"/>
+          <w:szCs w:val="20"/>
+          <w:lang w:eastAsia="en-GB"/>
+        </w:rPr>
+        <w:t xml:space="preserve"> say). On the other hand, more time with each participant could give more detailed results but that is not necessarily a positive aspect. </w:t>
       </w:r>
     </w:p>
     <w:p>
@@ -4549,7 +4988,29 @@
           <w:szCs w:val="20"/>
           <w:lang w:eastAsia="en-GB"/>
         </w:rPr>
-        <w:t xml:space="preserve">In order to ensure that the evaluation results would be credible and useful, the data were analysed systematically. Although there are various definitions of content analysis, Stemler (2001) stated that it is a </w:t>
+        <w:t xml:space="preserve">In order to ensure that the evaluation results would be credible and useful, the data were analysed systematically. Although there are various definitions of content analysis, </w:t>
+      </w:r>
+      <w:proofErr w:type="spellStart"/>
+      <w:r>
+        <w:rPr>
+          <w:rFonts w:ascii="inherit" w:eastAsia="Times New Roman" w:hAnsi="inherit" w:cs="Arial"/>
+          <w:color w:val="000000"/>
+          <w:sz w:val="20"/>
+          <w:szCs w:val="20"/>
+          <w:lang w:eastAsia="en-GB"/>
+        </w:rPr>
+        <w:t>Stemler</w:t>
+      </w:r>
+      <w:proofErr w:type="spellEnd"/>
+      <w:r>
+        <w:rPr>
+          <w:rFonts w:ascii="inherit" w:eastAsia="Times New Roman" w:hAnsi="inherit" w:cs="Arial"/>
+          <w:color w:val="000000"/>
+          <w:sz w:val="20"/>
+          <w:szCs w:val="20"/>
+          <w:lang w:eastAsia="en-GB"/>
+        </w:rPr>
+        <w:t xml:space="preserve"> (2001) stated that it is a </w:t>
       </w:r>
       <w:r>
         <w:rPr>
@@ -4560,7 +5021,51 @@
           <w:lang w:eastAsia="en-GB"/>
         </w:rPr>
         <w:lastRenderedPageBreak/>
-        <w:t xml:space="preserve">“systematic, replicable technique for compressing many words of text into fewer content categories based on explicit rules of coding”. Also, Holsti (1969) said that content analysis is “any technique for making inferences by objectively and systematically identifying specified characteristics of messages” (Lazar, Feng &amp; Hochheiser). </w:t>
+        <w:t xml:space="preserve">“systematic, replicable technique for compressing many words of text into fewer content categories based on explicit rules of coding”. Also, </w:t>
+      </w:r>
+      <w:proofErr w:type="spellStart"/>
+      <w:r>
+        <w:rPr>
+          <w:rFonts w:ascii="inherit" w:eastAsia="Times New Roman" w:hAnsi="inherit" w:cs="Arial"/>
+          <w:color w:val="000000"/>
+          <w:sz w:val="20"/>
+          <w:szCs w:val="20"/>
+          <w:lang w:eastAsia="en-GB"/>
+        </w:rPr>
+        <w:t>Holsti</w:t>
+      </w:r>
+      <w:proofErr w:type="spellEnd"/>
+      <w:r>
+        <w:rPr>
+          <w:rFonts w:ascii="inherit" w:eastAsia="Times New Roman" w:hAnsi="inherit" w:cs="Arial"/>
+          <w:color w:val="000000"/>
+          <w:sz w:val="20"/>
+          <w:szCs w:val="20"/>
+          <w:lang w:eastAsia="en-GB"/>
+        </w:rPr>
+        <w:t xml:space="preserve"> (1969) said that content analysis is “any technique for making inferences by objectively and systematically identifying specified characteristics of messages” (Lazar, Feng &amp; </w:t>
+      </w:r>
+      <w:proofErr w:type="spellStart"/>
+      <w:r>
+        <w:rPr>
+          <w:rFonts w:ascii="inherit" w:eastAsia="Times New Roman" w:hAnsi="inherit" w:cs="Arial"/>
+          <w:color w:val="000000"/>
+          <w:sz w:val="20"/>
+          <w:szCs w:val="20"/>
+          <w:lang w:eastAsia="en-GB"/>
+        </w:rPr>
+        <w:t>Hochheiser</w:t>
+      </w:r>
+      <w:proofErr w:type="spellEnd"/>
+      <w:r>
+        <w:rPr>
+          <w:rFonts w:ascii="inherit" w:eastAsia="Times New Roman" w:hAnsi="inherit" w:cs="Arial"/>
+          <w:color w:val="000000"/>
+          <w:sz w:val="20"/>
+          <w:szCs w:val="20"/>
+          <w:lang w:eastAsia="en-GB"/>
+        </w:rPr>
+        <w:t xml:space="preserve">). </w:t>
       </w:r>
     </w:p>
     <w:p>
@@ -5946,6 +6451,7 @@
         </w:rPr>
         <w:t>To prevent CSRF you'll want to validate a one-time token, </w:t>
       </w:r>
+      <w:proofErr w:type="spellStart"/>
       <w:r>
         <w:rPr>
           <w:rStyle w:val="spellingerror"/>
@@ -5956,6 +6462,7 @@
         </w:rPr>
         <w:t>POST'ed</w:t>
       </w:r>
+      <w:proofErr w:type="spellEnd"/>
       <w:r>
         <w:rPr>
           <w:rStyle w:val="normaltextrun"/>
@@ -6020,6 +6527,7 @@
           <w:szCs w:val="18"/>
         </w:rPr>
       </w:pPr>
+      <w:proofErr w:type="spellStart"/>
       <w:r>
         <w:rPr>
           <w:rStyle w:val="spellingerror"/>
@@ -6032,6 +6540,7 @@
         </w:rPr>
         <w:t>confirm.php</w:t>
       </w:r>
+      <w:proofErr w:type="spellEnd"/>
       <w:r>
         <w:rPr>
           <w:rStyle w:val="eop"/>
@@ -6054,6 +6563,7 @@
           <w:szCs w:val="18"/>
         </w:rPr>
       </w:pPr>
+      <w:proofErr w:type="gramStart"/>
       <w:r>
         <w:rPr>
           <w:rStyle w:val="normaltextrun"/>
@@ -6063,8 +6573,22 @@
           <w:szCs w:val="20"/>
           <w:shd w:val="clear" w:color="auto" w:fill="EFF0F1"/>
         </w:rPr>
-        <w:t>&lt;?php</w:t>
-      </w:r>
+        <w:t>&lt;?</w:t>
+      </w:r>
+      <w:proofErr w:type="spellStart"/>
+      <w:r>
+        <w:rPr>
+          <w:rStyle w:val="normaltextrun"/>
+          <w:rFonts w:ascii="Segoe UI" w:hAnsi="Segoe UI" w:cs="Segoe UI"/>
+          <w:color w:val="303336"/>
+          <w:sz w:val="20"/>
+          <w:szCs w:val="20"/>
+          <w:shd w:val="clear" w:color="auto" w:fill="EFF0F1"/>
+        </w:rPr>
+        <w:t>php</w:t>
+      </w:r>
+      <w:proofErr w:type="spellEnd"/>
+      <w:proofErr w:type="gramEnd"/>
       <w:r>
         <w:rPr>
           <w:rStyle w:val="eop"/>
@@ -6098,6 +6622,7 @@
         </w:rPr>
         <w:t> </w:t>
       </w:r>
+      <w:proofErr w:type="spellStart"/>
       <w:r>
         <w:rPr>
           <w:rStyle w:val="spellingerror"/>
@@ -6107,18 +6632,43 @@
           <w:szCs w:val="20"/>
           <w:shd w:val="clear" w:color="auto" w:fill="EFF0F1"/>
         </w:rPr>
-        <w:t>session_start</w:t>
-      </w:r>
-      <w:r>
-        <w:rPr>
-          <w:rStyle w:val="normaltextrun"/>
+        <w:t>session_</w:t>
+      </w:r>
+      <w:proofErr w:type="gramStart"/>
+      <w:r>
+        <w:rPr>
+          <w:rStyle w:val="spellingerror"/>
           <w:rFonts w:ascii="Segoe UI" w:hAnsi="Segoe UI" w:cs="Segoe UI"/>
           <w:color w:val="303336"/>
           <w:sz w:val="20"/>
           <w:szCs w:val="20"/>
           <w:shd w:val="clear" w:color="auto" w:fill="EFF0F1"/>
         </w:rPr>
-        <w:t>();</w:t>
+        <w:t>start</w:t>
+      </w:r>
+      <w:proofErr w:type="spellEnd"/>
+      <w:r>
+        <w:rPr>
+          <w:rStyle w:val="normaltextrun"/>
+          <w:rFonts w:ascii="Segoe UI" w:hAnsi="Segoe UI" w:cs="Segoe UI"/>
+          <w:color w:val="303336"/>
+          <w:sz w:val="20"/>
+          <w:szCs w:val="20"/>
+          <w:shd w:val="clear" w:color="auto" w:fill="EFF0F1"/>
+        </w:rPr>
+        <w:t>(</w:t>
+      </w:r>
+      <w:proofErr w:type="gramEnd"/>
+      <w:r>
+        <w:rPr>
+          <w:rStyle w:val="normaltextrun"/>
+          <w:rFonts w:ascii="Segoe UI" w:hAnsi="Segoe UI" w:cs="Segoe UI"/>
+          <w:color w:val="303336"/>
+          <w:sz w:val="20"/>
+          <w:szCs w:val="20"/>
+          <w:shd w:val="clear" w:color="auto" w:fill="EFF0F1"/>
+        </w:rPr>
+        <w:t>);</w:t>
       </w:r>
       <w:r>
         <w:rPr>
@@ -6151,8 +6701,22 @@
           <w:szCs w:val="20"/>
           <w:shd w:val="clear" w:color="auto" w:fill="EFF0F1"/>
         </w:rPr>
-        <w:t> $token= md5(</w:t>
-      </w:r>
+        <w:t xml:space="preserve"> $token= </w:t>
+      </w:r>
+      <w:proofErr w:type="gramStart"/>
+      <w:r>
+        <w:rPr>
+          <w:rStyle w:val="normaltextrun"/>
+          <w:rFonts w:ascii="Segoe UI" w:hAnsi="Segoe UI" w:cs="Segoe UI"/>
+          <w:color w:val="303336"/>
+          <w:sz w:val="20"/>
+          <w:szCs w:val="20"/>
+          <w:shd w:val="clear" w:color="auto" w:fill="EFF0F1"/>
+        </w:rPr>
+        <w:t>md5(</w:t>
+      </w:r>
+      <w:proofErr w:type="spellStart"/>
+      <w:proofErr w:type="gramEnd"/>
       <w:r>
         <w:rPr>
           <w:rStyle w:val="spellingerror"/>
@@ -6164,6 +6728,7 @@
         </w:rPr>
         <w:t>uniqid</w:t>
       </w:r>
+      <w:proofErr w:type="spellEnd"/>
       <w:r>
         <w:rPr>
           <w:rStyle w:val="normaltextrun"/>
@@ -6206,8 +6771,21 @@
           <w:szCs w:val="20"/>
           <w:shd w:val="clear" w:color="auto" w:fill="EFF0F1"/>
         </w:rPr>
-        <w:t> $_SESSION[</w:t>
-      </w:r>
+        <w:t> $_</w:t>
+      </w:r>
+      <w:proofErr w:type="gramStart"/>
+      <w:r>
+        <w:rPr>
+          <w:rStyle w:val="normaltextrun"/>
+          <w:rFonts w:ascii="Segoe UI" w:hAnsi="Segoe UI" w:cs="Segoe UI"/>
+          <w:color w:val="303336"/>
+          <w:sz w:val="20"/>
+          <w:szCs w:val="20"/>
+          <w:shd w:val="clear" w:color="auto" w:fill="EFF0F1"/>
+        </w:rPr>
+        <w:t>SESSION[</w:t>
+      </w:r>
+      <w:proofErr w:type="gramEnd"/>
       <w:r>
         <w:rPr>
           <w:rStyle w:val="normaltextrun"/>
@@ -6219,6 +6797,7 @@
         </w:rPr>
         <w:t>'</w:t>
       </w:r>
+      <w:proofErr w:type="spellStart"/>
       <w:r>
         <w:rPr>
           <w:rStyle w:val="spellingerror"/>
@@ -6230,6 +6809,7 @@
         </w:rPr>
         <w:t>delete_customer_token</w:t>
       </w:r>
+      <w:proofErr w:type="spellEnd"/>
       <w:r>
         <w:rPr>
           <w:rStyle w:val="normaltextrun"/>
@@ -6285,6 +6865,7 @@
         </w:rPr>
         <w:t> </w:t>
       </w:r>
+      <w:proofErr w:type="spellStart"/>
       <w:r>
         <w:rPr>
           <w:rStyle w:val="spellingerror"/>
@@ -6294,18 +6875,43 @@
           <w:szCs w:val="20"/>
           <w:shd w:val="clear" w:color="auto" w:fill="EFF0F1"/>
         </w:rPr>
-        <w:t>session_write_close</w:t>
-      </w:r>
-      <w:r>
-        <w:rPr>
-          <w:rStyle w:val="normaltextrun"/>
+        <w:t>session_write_</w:t>
+      </w:r>
+      <w:proofErr w:type="gramStart"/>
+      <w:r>
+        <w:rPr>
+          <w:rStyle w:val="spellingerror"/>
           <w:rFonts w:ascii="Segoe UI" w:hAnsi="Segoe UI" w:cs="Segoe UI"/>
           <w:color w:val="303336"/>
           <w:sz w:val="20"/>
           <w:szCs w:val="20"/>
           <w:shd w:val="clear" w:color="auto" w:fill="EFF0F1"/>
         </w:rPr>
-        <w:t>();</w:t>
+        <w:t>close</w:t>
+      </w:r>
+      <w:proofErr w:type="spellEnd"/>
+      <w:r>
+        <w:rPr>
+          <w:rStyle w:val="normaltextrun"/>
+          <w:rFonts w:ascii="Segoe UI" w:hAnsi="Segoe UI" w:cs="Segoe UI"/>
+          <w:color w:val="303336"/>
+          <w:sz w:val="20"/>
+          <w:szCs w:val="20"/>
+          <w:shd w:val="clear" w:color="auto" w:fill="EFF0F1"/>
+        </w:rPr>
+        <w:t>(</w:t>
+      </w:r>
+      <w:proofErr w:type="gramEnd"/>
+      <w:r>
+        <w:rPr>
+          <w:rStyle w:val="normaltextrun"/>
+          <w:rFonts w:ascii="Segoe UI" w:hAnsi="Segoe UI" w:cs="Segoe UI"/>
+          <w:color w:val="303336"/>
+          <w:sz w:val="20"/>
+          <w:szCs w:val="20"/>
+          <w:shd w:val="clear" w:color="auto" w:fill="EFF0F1"/>
+        </w:rPr>
+        <w:t>);</w:t>
       </w:r>
       <w:r>
         <w:rPr>
@@ -6371,7 +6977,31 @@
           <w:szCs w:val="20"/>
           <w:shd w:val="clear" w:color="auto" w:fill="EFF0F1"/>
         </w:rPr>
-        <w:t>&lt;html&gt;</w:t>
+        <w:t>&lt;</w:t>
+      </w:r>
+      <w:proofErr w:type="gramStart"/>
+      <w:r>
+        <w:rPr>
+          <w:rStyle w:val="normaltextrun"/>
+          <w:rFonts w:ascii="Segoe UI" w:hAnsi="Segoe UI" w:cs="Segoe UI"/>
+          <w:color w:val="7D2727"/>
+          <w:sz w:val="20"/>
+          <w:szCs w:val="20"/>
+          <w:shd w:val="clear" w:color="auto" w:fill="EFF0F1"/>
+        </w:rPr>
+        <w:t>html</w:t>
+      </w:r>
+      <w:proofErr w:type="gramEnd"/>
+      <w:r>
+        <w:rPr>
+          <w:rStyle w:val="normaltextrun"/>
+          <w:rFonts w:ascii="Segoe UI" w:hAnsi="Segoe UI" w:cs="Segoe UI"/>
+          <w:color w:val="7D2727"/>
+          <w:sz w:val="20"/>
+          <w:szCs w:val="20"/>
+          <w:shd w:val="clear" w:color="auto" w:fill="EFF0F1"/>
+        </w:rPr>
+        <w:t>&gt;</w:t>
       </w:r>
       <w:r>
         <w:rPr>
@@ -6405,7 +7035,31 @@
           <w:shd w:val="clear" w:color="auto" w:fill="EFF0F1"/>
         </w:rPr>
         <w:lastRenderedPageBreak/>
-        <w:t>&lt;body&gt;</w:t>
+        <w:t>&lt;</w:t>
+      </w:r>
+      <w:proofErr w:type="gramStart"/>
+      <w:r>
+        <w:rPr>
+          <w:rStyle w:val="normaltextrun"/>
+          <w:rFonts w:ascii="Segoe UI" w:hAnsi="Segoe UI" w:cs="Segoe UI"/>
+          <w:color w:val="7D2727"/>
+          <w:sz w:val="20"/>
+          <w:szCs w:val="20"/>
+          <w:shd w:val="clear" w:color="auto" w:fill="EFF0F1"/>
+        </w:rPr>
+        <w:t>body</w:t>
+      </w:r>
+      <w:proofErr w:type="gramEnd"/>
+      <w:r>
+        <w:rPr>
+          <w:rStyle w:val="normaltextrun"/>
+          <w:rFonts w:ascii="Segoe UI" w:hAnsi="Segoe UI" w:cs="Segoe UI"/>
+          <w:color w:val="7D2727"/>
+          <w:sz w:val="20"/>
+          <w:szCs w:val="20"/>
+          <w:shd w:val="clear" w:color="auto" w:fill="EFF0F1"/>
+        </w:rPr>
+        <w:t>&gt;</w:t>
       </w:r>
       <w:r>
         <w:rPr>
@@ -6528,6 +7182,7 @@
         </w:rPr>
         <w:t>"</w:t>
       </w:r>
+      <w:proofErr w:type="spellStart"/>
       <w:r>
         <w:rPr>
           <w:rStyle w:val="spellingerror"/>
@@ -6539,6 +7194,7 @@
         </w:rPr>
         <w:t>confirm_save.php</w:t>
       </w:r>
+      <w:proofErr w:type="spellEnd"/>
       <w:r>
         <w:rPr>
           <w:rStyle w:val="normaltextrun"/>
@@ -6592,7 +7248,44 @@
           <w:szCs w:val="20"/>
           <w:shd w:val="clear" w:color="auto" w:fill="EFF0F1"/>
         </w:rPr>
-        <w:t> &lt;input type="hidden" name="token" value="&lt;?php echo $token</w:t>
+        <w:t> &lt;input type="hidden" name="token" value="&lt;</w:t>
+      </w:r>
+      <w:proofErr w:type="gramStart"/>
+      <w:r>
+        <w:rPr>
+          <w:rStyle w:val="normaltextrun"/>
+          <w:rFonts w:ascii="Segoe UI" w:hAnsi="Segoe UI" w:cs="Segoe UI"/>
+          <w:color w:val="303336"/>
+          <w:sz w:val="20"/>
+          <w:szCs w:val="20"/>
+          <w:shd w:val="clear" w:color="auto" w:fill="EFF0F1"/>
+        </w:rPr>
+        <w:t>?</w:t>
+      </w:r>
+      <w:proofErr w:type="spellStart"/>
+      <w:r>
+        <w:rPr>
+          <w:rStyle w:val="normaltextrun"/>
+          <w:rFonts w:ascii="Segoe UI" w:hAnsi="Segoe UI" w:cs="Segoe UI"/>
+          <w:color w:val="303336"/>
+          <w:sz w:val="20"/>
+          <w:szCs w:val="20"/>
+          <w:shd w:val="clear" w:color="auto" w:fill="EFF0F1"/>
+        </w:rPr>
+        <w:t>php</w:t>
+      </w:r>
+      <w:proofErr w:type="spellEnd"/>
+      <w:proofErr w:type="gramEnd"/>
+      <w:r>
+        <w:rPr>
+          <w:rStyle w:val="normaltextrun"/>
+          <w:rFonts w:ascii="Segoe UI" w:hAnsi="Segoe UI" w:cs="Segoe UI"/>
+          <w:color w:val="303336"/>
+          <w:sz w:val="20"/>
+          <w:szCs w:val="20"/>
+          <w:shd w:val="clear" w:color="auto" w:fill="EFF0F1"/>
+        </w:rPr>
+        <w:t xml:space="preserve"> echo $token</w:t>
       </w:r>
       <w:r>
         <w:rPr>
@@ -6768,8 +7461,21 @@
           <w:szCs w:val="20"/>
           <w:shd w:val="clear" w:color="auto" w:fill="EFF0F1"/>
         </w:rPr>
-        <w:t>" Yes "</w:t>
-      </w:r>
+        <w:t xml:space="preserve">" </w:t>
+      </w:r>
+      <w:proofErr w:type="gramStart"/>
+      <w:r>
+        <w:rPr>
+          <w:rStyle w:val="normaltextrun"/>
+          <w:rFonts w:ascii="Segoe UI" w:hAnsi="Segoe UI" w:cs="Segoe UI"/>
+          <w:color w:val="0F74BD"/>
+          <w:sz w:val="20"/>
+          <w:szCs w:val="20"/>
+          <w:shd w:val="clear" w:color="auto" w:fill="EFF0F1"/>
+        </w:rPr>
+        <w:t>Yes "</w:t>
+      </w:r>
+      <w:proofErr w:type="gramEnd"/>
       <w:r>
         <w:rPr>
           <w:rStyle w:val="normaltextrun"/>
@@ -6911,8 +7617,21 @@
           <w:szCs w:val="20"/>
           <w:shd w:val="clear" w:color="auto" w:fill="EFF0F1"/>
         </w:rPr>
-        <w:t>" No "</w:t>
-      </w:r>
+        <w:t xml:space="preserve">" </w:t>
+      </w:r>
+      <w:proofErr w:type="gramStart"/>
+      <w:r>
+        <w:rPr>
+          <w:rStyle w:val="normaltextrun"/>
+          <w:rFonts w:ascii="Segoe UI" w:hAnsi="Segoe UI" w:cs="Segoe UI"/>
+          <w:color w:val="0F74BD"/>
+          <w:sz w:val="20"/>
+          <w:szCs w:val="20"/>
+          <w:shd w:val="clear" w:color="auto" w:fill="EFF0F1"/>
+        </w:rPr>
+        <w:t>No "</w:t>
+      </w:r>
+      <w:proofErr w:type="gramEnd"/>
       <w:r>
         <w:rPr>
           <w:rStyle w:val="normaltextrun"/>
@@ -6924,6 +7643,7 @@
         </w:rPr>
         <w:t> </w:t>
       </w:r>
+      <w:proofErr w:type="spellStart"/>
       <w:r>
         <w:rPr>
           <w:rStyle w:val="normaltextrun"/>
@@ -6935,6 +7655,7 @@
         </w:rPr>
         <w:t>onclick</w:t>
       </w:r>
+      <w:proofErr w:type="spellEnd"/>
       <w:r>
         <w:rPr>
           <w:rStyle w:val="normaltextrun"/>
@@ -6957,6 +7678,7 @@
         </w:rPr>
         <w:t>"</w:t>
       </w:r>
+      <w:proofErr w:type="spellStart"/>
       <w:r>
         <w:rPr>
           <w:rStyle w:val="spellingerror"/>
@@ -6968,6 +7690,7 @@
         </w:rPr>
         <w:t>history.go</w:t>
       </w:r>
+      <w:proofErr w:type="spellEnd"/>
       <w:r>
         <w:rPr>
           <w:rStyle w:val="normaltextrun"/>
@@ -7207,6 +7930,7 @@
           <w:szCs w:val="18"/>
         </w:rPr>
       </w:pPr>
+      <w:proofErr w:type="spellStart"/>
       <w:r>
         <w:rPr>
           <w:rStyle w:val="spellingerror"/>
@@ -7219,6 +7943,7 @@
         </w:rPr>
         <w:t>confirm_save.php</w:t>
       </w:r>
+      <w:proofErr w:type="spellEnd"/>
       <w:r>
         <w:rPr>
           <w:rStyle w:val="eop"/>
@@ -7241,6 +7966,7 @@
           <w:szCs w:val="18"/>
         </w:rPr>
       </w:pPr>
+      <w:proofErr w:type="gramStart"/>
       <w:r>
         <w:rPr>
           <w:rStyle w:val="normaltextrun"/>
@@ -7250,8 +7976,22 @@
           <w:szCs w:val="20"/>
           <w:shd w:val="clear" w:color="auto" w:fill="EFF0F1"/>
         </w:rPr>
-        <w:t>&lt;?php</w:t>
-      </w:r>
+        <w:t>&lt;?</w:t>
+      </w:r>
+      <w:proofErr w:type="spellStart"/>
+      <w:r>
+        <w:rPr>
+          <w:rStyle w:val="normaltextrun"/>
+          <w:rFonts w:ascii="Segoe UI" w:hAnsi="Segoe UI" w:cs="Segoe UI"/>
+          <w:color w:val="303336"/>
+          <w:sz w:val="20"/>
+          <w:szCs w:val="20"/>
+          <w:shd w:val="clear" w:color="auto" w:fill="EFF0F1"/>
+        </w:rPr>
+        <w:t>php</w:t>
+      </w:r>
+      <w:proofErr w:type="spellEnd"/>
+      <w:proofErr w:type="gramEnd"/>
       <w:r>
         <w:rPr>
           <w:rStyle w:val="eop"/>
@@ -7285,6 +8025,7 @@
         </w:rPr>
         <w:t> </w:t>
       </w:r>
+      <w:proofErr w:type="spellStart"/>
       <w:r>
         <w:rPr>
           <w:rStyle w:val="spellingerror"/>
@@ -7294,18 +8035,43 @@
           <w:szCs w:val="20"/>
           <w:shd w:val="clear" w:color="auto" w:fill="EFF0F1"/>
         </w:rPr>
-        <w:t>session_start</w:t>
-      </w:r>
-      <w:r>
-        <w:rPr>
-          <w:rStyle w:val="normaltextrun"/>
+        <w:t>session_</w:t>
+      </w:r>
+      <w:proofErr w:type="gramStart"/>
+      <w:r>
+        <w:rPr>
+          <w:rStyle w:val="spellingerror"/>
           <w:rFonts w:ascii="Segoe UI" w:hAnsi="Segoe UI" w:cs="Segoe UI"/>
           <w:color w:val="303336"/>
           <w:sz w:val="20"/>
           <w:szCs w:val="20"/>
           <w:shd w:val="clear" w:color="auto" w:fill="EFF0F1"/>
         </w:rPr>
-        <w:t>();</w:t>
+        <w:t>start</w:t>
+      </w:r>
+      <w:proofErr w:type="spellEnd"/>
+      <w:r>
+        <w:rPr>
+          <w:rStyle w:val="normaltextrun"/>
+          <w:rFonts w:ascii="Segoe UI" w:hAnsi="Segoe UI" w:cs="Segoe UI"/>
+          <w:color w:val="303336"/>
+          <w:sz w:val="20"/>
+          <w:szCs w:val="20"/>
+          <w:shd w:val="clear" w:color="auto" w:fill="EFF0F1"/>
+        </w:rPr>
+        <w:t>(</w:t>
+      </w:r>
+      <w:proofErr w:type="gramEnd"/>
+      <w:r>
+        <w:rPr>
+          <w:rStyle w:val="normaltextrun"/>
+          <w:rFonts w:ascii="Segoe UI" w:hAnsi="Segoe UI" w:cs="Segoe UI"/>
+          <w:color w:val="303336"/>
+          <w:sz w:val="20"/>
+          <w:szCs w:val="20"/>
+          <w:shd w:val="clear" w:color="auto" w:fill="EFF0F1"/>
+        </w:rPr>
+        <w:t>);</w:t>
       </w:r>
       <w:r>
         <w:rPr>
@@ -7338,8 +8104,21 @@
           <w:szCs w:val="20"/>
           <w:shd w:val="clear" w:color="auto" w:fill="EFF0F1"/>
         </w:rPr>
-        <w:t> $token = $_SESSION[</w:t>
-      </w:r>
+        <w:t> $token = $_</w:t>
+      </w:r>
+      <w:proofErr w:type="gramStart"/>
+      <w:r>
+        <w:rPr>
+          <w:rStyle w:val="normaltextrun"/>
+          <w:rFonts w:ascii="Segoe UI" w:hAnsi="Segoe UI" w:cs="Segoe UI"/>
+          <w:color w:val="303336"/>
+          <w:sz w:val="20"/>
+          <w:szCs w:val="20"/>
+          <w:shd w:val="clear" w:color="auto" w:fill="EFF0F1"/>
+        </w:rPr>
+        <w:t>SESSION[</w:t>
+      </w:r>
+      <w:proofErr w:type="gramEnd"/>
       <w:r>
         <w:rPr>
           <w:rStyle w:val="normaltextrun"/>
@@ -7351,6 +8130,7 @@
         </w:rPr>
         <w:t>'</w:t>
       </w:r>
+      <w:proofErr w:type="spellStart"/>
       <w:r>
         <w:rPr>
           <w:rStyle w:val="spellingerror"/>
@@ -7362,6 +8142,7 @@
         </w:rPr>
         <w:t>delete_customer_token</w:t>
       </w:r>
+      <w:proofErr w:type="spellEnd"/>
       <w:r>
         <w:rPr>
           <w:rStyle w:val="normaltextrun"/>
@@ -7415,7 +8196,31 @@
           <w:szCs w:val="20"/>
           <w:shd w:val="clear" w:color="auto" w:fill="EFF0F1"/>
         </w:rPr>
-        <w:t> unset($_SESSION[</w:t>
+        <w:t> </w:t>
+      </w:r>
+      <w:proofErr w:type="gramStart"/>
+      <w:r>
+        <w:rPr>
+          <w:rStyle w:val="normaltextrun"/>
+          <w:rFonts w:ascii="Segoe UI" w:hAnsi="Segoe UI" w:cs="Segoe UI"/>
+          <w:color w:val="303336"/>
+          <w:sz w:val="20"/>
+          <w:szCs w:val="20"/>
+          <w:shd w:val="clear" w:color="auto" w:fill="EFF0F1"/>
+        </w:rPr>
+        <w:t>unset(</w:t>
+      </w:r>
+      <w:proofErr w:type="gramEnd"/>
+      <w:r>
+        <w:rPr>
+          <w:rStyle w:val="normaltextrun"/>
+          <w:rFonts w:ascii="Segoe UI" w:hAnsi="Segoe UI" w:cs="Segoe UI"/>
+          <w:color w:val="303336"/>
+          <w:sz w:val="20"/>
+          <w:szCs w:val="20"/>
+          <w:shd w:val="clear" w:color="auto" w:fill="EFF0F1"/>
+        </w:rPr>
+        <w:t>$_SESSION[</w:t>
       </w:r>
       <w:r>
         <w:rPr>
@@ -7428,6 +8233,7 @@
         </w:rPr>
         <w:t>'</w:t>
       </w:r>
+      <w:proofErr w:type="spellStart"/>
       <w:r>
         <w:rPr>
           <w:rStyle w:val="spellingerror"/>
@@ -7439,6 +8245,7 @@
         </w:rPr>
         <w:t>delete_customer_token</w:t>
       </w:r>
+      <w:proofErr w:type="spellEnd"/>
       <w:r>
         <w:rPr>
           <w:rStyle w:val="normaltextrun"/>
@@ -7494,6 +8301,7 @@
         </w:rPr>
         <w:t> </w:t>
       </w:r>
+      <w:proofErr w:type="spellStart"/>
       <w:r>
         <w:rPr>
           <w:rStyle w:val="spellingerror"/>
@@ -7503,18 +8311,43 @@
           <w:szCs w:val="20"/>
           <w:shd w:val="clear" w:color="auto" w:fill="EFF0F1"/>
         </w:rPr>
-        <w:t>session_write_close</w:t>
-      </w:r>
-      <w:r>
-        <w:rPr>
-          <w:rStyle w:val="normaltextrun"/>
+        <w:t>session_write_</w:t>
+      </w:r>
+      <w:proofErr w:type="gramStart"/>
+      <w:r>
+        <w:rPr>
+          <w:rStyle w:val="spellingerror"/>
           <w:rFonts w:ascii="Segoe UI" w:hAnsi="Segoe UI" w:cs="Segoe UI"/>
           <w:color w:val="303336"/>
           <w:sz w:val="20"/>
           <w:szCs w:val="20"/>
           <w:shd w:val="clear" w:color="auto" w:fill="EFF0F1"/>
         </w:rPr>
-        <w:t>();</w:t>
+        <w:t>close</w:t>
+      </w:r>
+      <w:proofErr w:type="spellEnd"/>
+      <w:r>
+        <w:rPr>
+          <w:rStyle w:val="normaltextrun"/>
+          <w:rFonts w:ascii="Segoe UI" w:hAnsi="Segoe UI" w:cs="Segoe UI"/>
+          <w:color w:val="303336"/>
+          <w:sz w:val="20"/>
+          <w:szCs w:val="20"/>
+          <w:shd w:val="clear" w:color="auto" w:fill="EFF0F1"/>
+        </w:rPr>
+        <w:t>(</w:t>
+      </w:r>
+      <w:proofErr w:type="gramEnd"/>
+      <w:r>
+        <w:rPr>
+          <w:rStyle w:val="normaltextrun"/>
+          <w:rFonts w:ascii="Segoe UI" w:hAnsi="Segoe UI" w:cs="Segoe UI"/>
+          <w:color w:val="303336"/>
+          <w:sz w:val="20"/>
+          <w:szCs w:val="20"/>
+          <w:shd w:val="clear" w:color="auto" w:fill="EFF0F1"/>
+        </w:rPr>
+        <w:t>);</w:t>
       </w:r>
       <w:r>
         <w:rPr>
@@ -7549,6 +8382,7 @@
         </w:rPr>
         <w:t> </w:t>
       </w:r>
+      <w:proofErr w:type="gramStart"/>
       <w:r>
         <w:rPr>
           <w:rStyle w:val="normaltextrun"/>
@@ -7560,6 +8394,7 @@
         </w:rPr>
         <w:t>if</w:t>
       </w:r>
+      <w:proofErr w:type="gramEnd"/>
       <w:r>
         <w:rPr>
           <w:rStyle w:val="normaltextrun"/>

</xml_diff>

<commit_message>
Modified reprot added appendix files like database and Nasa tlx scores
</commit_message>
<xml_diff>
--- a/MSc Work/MSC_Project/Project Report guide.docx
+++ b/MSc Work/MSC_Project/Project Report guide.docx
@@ -17,8 +17,6 @@
           <w:lang w:eastAsia="en-GB"/>
         </w:rPr>
       </w:pPr>
-      <w:bookmarkStart w:id="0" w:name="_GoBack"/>
-      <w:bookmarkEnd w:id="0"/>
       <w:r>
         <w:rPr>
           <w:rFonts w:ascii="Arial" w:eastAsia="Times New Roman" w:hAnsi="Arial" w:cs="Arial"/>
@@ -5515,6 +5513,196 @@
     </w:p>
     <w:p>
       <w:pPr>
+        <w:shd w:val="clear" w:color="auto" w:fill="FFFFFF"/>
+        <w:spacing w:after="0" w:line="240" w:lineRule="auto"/>
+        <w:rPr>
+          <w:rFonts w:ascii="inherit" w:eastAsia="Times New Roman" w:hAnsi="inherit" w:cs="Arial"/>
+          <w:color w:val="000000"/>
+          <w:sz w:val="20"/>
+          <w:szCs w:val="20"/>
+          <w:lang w:eastAsia="en-GB"/>
+        </w:rPr>
+      </w:pPr>
+    </w:p>
+    <w:p>
+      <w:pPr>
+        <w:shd w:val="clear" w:color="auto" w:fill="FFFFFF"/>
+        <w:spacing w:after="0" w:line="240" w:lineRule="auto"/>
+        <w:rPr>
+          <w:rFonts w:ascii="inherit" w:eastAsia="Times New Roman" w:hAnsi="inherit" w:cs="Arial"/>
+          <w:color w:val="000000"/>
+          <w:sz w:val="20"/>
+          <w:szCs w:val="20"/>
+          <w:lang w:eastAsia="en-GB"/>
+        </w:rPr>
+      </w:pPr>
+    </w:p>
+    <w:p>
+      <w:pPr>
+        <w:shd w:val="clear" w:color="auto" w:fill="FFFFFF"/>
+        <w:spacing w:after="0" w:line="240" w:lineRule="auto"/>
+        <w:rPr>
+          <w:rFonts w:ascii="inherit" w:eastAsia="Times New Roman" w:hAnsi="inherit" w:cs="Arial"/>
+          <w:color w:val="000000"/>
+          <w:sz w:val="20"/>
+          <w:szCs w:val="20"/>
+          <w:lang w:eastAsia="en-GB"/>
+        </w:rPr>
+      </w:pPr>
+    </w:p>
+    <w:p>
+      <w:pPr>
+        <w:shd w:val="clear" w:color="auto" w:fill="FFFFFF"/>
+        <w:spacing w:after="0" w:line="240" w:lineRule="auto"/>
+        <w:rPr>
+          <w:rFonts w:ascii="inherit" w:eastAsia="Times New Roman" w:hAnsi="inherit" w:cs="Arial"/>
+          <w:color w:val="000000"/>
+          <w:sz w:val="20"/>
+          <w:szCs w:val="20"/>
+          <w:lang w:eastAsia="en-GB"/>
+        </w:rPr>
+      </w:pPr>
+    </w:p>
+    <w:p>
+      <w:pPr>
+        <w:shd w:val="clear" w:color="auto" w:fill="FFFFFF"/>
+        <w:spacing w:after="0" w:line="240" w:lineRule="auto"/>
+        <w:rPr>
+          <w:rFonts w:ascii="inherit" w:eastAsia="Times New Roman" w:hAnsi="inherit" w:cs="Arial"/>
+          <w:color w:val="000000"/>
+          <w:sz w:val="20"/>
+          <w:szCs w:val="20"/>
+          <w:lang w:eastAsia="en-GB"/>
+        </w:rPr>
+      </w:pPr>
+    </w:p>
+    <w:p>
+      <w:pPr>
+        <w:shd w:val="clear" w:color="auto" w:fill="FFFFFF"/>
+        <w:spacing w:after="0" w:line="240" w:lineRule="auto"/>
+        <w:rPr>
+          <w:rFonts w:ascii="inherit" w:eastAsia="Times New Roman" w:hAnsi="inherit" w:cs="Arial"/>
+          <w:color w:val="000000"/>
+          <w:sz w:val="20"/>
+          <w:szCs w:val="20"/>
+          <w:lang w:eastAsia="en-GB"/>
+        </w:rPr>
+      </w:pPr>
+    </w:p>
+    <w:p>
+      <w:pPr>
+        <w:shd w:val="clear" w:color="auto" w:fill="FFFFFF"/>
+        <w:spacing w:after="0" w:line="240" w:lineRule="auto"/>
+        <w:rPr>
+          <w:rFonts w:ascii="inherit" w:eastAsia="Times New Roman" w:hAnsi="inherit" w:cs="Arial"/>
+          <w:color w:val="000000"/>
+          <w:sz w:val="20"/>
+          <w:szCs w:val="20"/>
+          <w:lang w:eastAsia="en-GB"/>
+        </w:rPr>
+      </w:pPr>
+    </w:p>
+    <w:p>
+      <w:pPr>
+        <w:shd w:val="clear" w:color="auto" w:fill="FFFFFF"/>
+        <w:spacing w:after="0" w:line="240" w:lineRule="auto"/>
+        <w:rPr>
+          <w:rFonts w:ascii="inherit" w:eastAsia="Times New Roman" w:hAnsi="inherit" w:cs="Arial"/>
+          <w:color w:val="000000"/>
+          <w:sz w:val="20"/>
+          <w:szCs w:val="20"/>
+          <w:lang w:eastAsia="en-GB"/>
+        </w:rPr>
+      </w:pPr>
+    </w:p>
+    <w:p>
+      <w:pPr>
+        <w:shd w:val="clear" w:color="auto" w:fill="FFFFFF"/>
+        <w:spacing w:after="0" w:line="240" w:lineRule="auto"/>
+        <w:rPr>
+          <w:rFonts w:ascii="inherit" w:eastAsia="Times New Roman" w:hAnsi="inherit" w:cs="Arial"/>
+          <w:color w:val="000000"/>
+          <w:sz w:val="20"/>
+          <w:szCs w:val="20"/>
+          <w:lang w:eastAsia="en-GB"/>
+        </w:rPr>
+      </w:pPr>
+    </w:p>
+    <w:p>
+      <w:pPr>
+        <w:shd w:val="clear" w:color="auto" w:fill="FFFFFF"/>
+        <w:spacing w:after="0" w:line="240" w:lineRule="auto"/>
+        <w:rPr>
+          <w:rFonts w:ascii="inherit" w:eastAsia="Times New Roman" w:hAnsi="inherit" w:cs="Arial"/>
+          <w:color w:val="000000"/>
+          <w:sz w:val="20"/>
+          <w:szCs w:val="20"/>
+          <w:lang w:eastAsia="en-GB"/>
+        </w:rPr>
+      </w:pPr>
+    </w:p>
+    <w:p>
+      <w:pPr>
+        <w:shd w:val="clear" w:color="auto" w:fill="FFFFFF"/>
+        <w:spacing w:after="0" w:line="240" w:lineRule="auto"/>
+        <w:rPr>
+          <w:rFonts w:ascii="inherit" w:eastAsia="Times New Roman" w:hAnsi="inherit" w:cs="Arial"/>
+          <w:color w:val="000000"/>
+          <w:sz w:val="20"/>
+          <w:szCs w:val="20"/>
+          <w:lang w:eastAsia="en-GB"/>
+        </w:rPr>
+      </w:pPr>
+    </w:p>
+    <w:p>
+      <w:pPr>
+        <w:shd w:val="clear" w:color="auto" w:fill="FFFFFF"/>
+        <w:spacing w:after="0" w:line="240" w:lineRule="auto"/>
+        <w:rPr>
+          <w:rFonts w:ascii="inherit" w:eastAsia="Times New Roman" w:hAnsi="inherit" w:cs="Arial"/>
+          <w:color w:val="000000"/>
+          <w:sz w:val="20"/>
+          <w:szCs w:val="20"/>
+          <w:lang w:eastAsia="en-GB"/>
+        </w:rPr>
+      </w:pPr>
+    </w:p>
+    <w:p>
+      <w:pPr>
+        <w:shd w:val="clear" w:color="auto" w:fill="FFFFFF"/>
+        <w:spacing w:after="0" w:line="240" w:lineRule="auto"/>
+        <w:rPr>
+          <w:rFonts w:ascii="inherit" w:eastAsia="Times New Roman" w:hAnsi="inherit" w:cs="Arial"/>
+          <w:color w:val="000000"/>
+          <w:sz w:val="20"/>
+          <w:szCs w:val="20"/>
+          <w:lang w:eastAsia="en-GB"/>
+        </w:rPr>
+      </w:pPr>
+    </w:p>
+    <w:p>
+      <w:pPr>
+        <w:rPr>
+          <w:rFonts w:ascii="inherit" w:eastAsia="Times New Roman" w:hAnsi="inherit" w:cs="Arial"/>
+          <w:color w:val="000000"/>
+          <w:sz w:val="20"/>
+          <w:szCs w:val="20"/>
+          <w:lang w:eastAsia="en-GB"/>
+        </w:rPr>
+      </w:pPr>
+      <w:r>
+        <w:rPr>
+          <w:rFonts w:ascii="inherit" w:eastAsia="Times New Roman" w:hAnsi="inherit" w:cs="Arial"/>
+          <w:color w:val="000000"/>
+          <w:sz w:val="20"/>
+          <w:szCs w:val="20"/>
+          <w:lang w:eastAsia="en-GB"/>
+        </w:rPr>
+        <w:br w:type="page"/>
+      </w:r>
+    </w:p>
+    <w:p>
+      <w:pPr>
         <w:numPr>
           <w:ilvl w:val="0"/>
           <w:numId w:val="3"/>
@@ -5538,6 +5726,7 @@
           <w:szCs w:val="20"/>
           <w:lang w:eastAsia="en-GB"/>
         </w:rPr>
+        <w:lastRenderedPageBreak/>
         <w:t>Design: This should include the design method, design process and outcome. Design decisions and trade-offs should be described e.g. when selecting algorithms, data structures and implementation environments or when designing for usability.</w:t>
       </w:r>
     </w:p>
@@ -5867,6 +6056,8 @@
         </w:rPr>
         <w:br w:type="page"/>
       </w:r>
+      <w:bookmarkStart w:id="0" w:name="_GoBack"/>
+      <w:bookmarkEnd w:id="0"/>
     </w:p>
     <w:p>
       <w:pPr>

</xml_diff>